<commit_message>
add new use case
</commit_message>
<xml_diff>
--- a/requisiti e use case.docx
+++ b/requisiti e use case.docx
@@ -548,10 +548,7 @@
           </w:tcPr>
           <w:p>
             <w:r>
-              <w:t>UC_0.</w:t>
-            </w:r>
-            <w:r>
-              <w:t>3</w:t>
+              <w:t>UC_0.3</w:t>
             </w:r>
           </w:p>
         </w:tc>
@@ -789,10 +786,7 @@
           </w:tcPr>
           <w:p>
             <w:r>
-              <w:t>UC_0.</w:t>
-            </w:r>
-            <w:r>
-              <w:t>4</w:t>
+              <w:t>UC_0.4</w:t>
             </w:r>
           </w:p>
         </w:tc>
@@ -1007,7 +1001,24 @@
     </w:tbl>
     <w:p/>
     <w:p>
+      <w:pPr>
+        <w:rPr>
+          <w:b/>
+          <w:bCs/>
+        </w:rPr>
+      </w:pPr>
       <w:r>
+        <w:rPr>
+          <w:b/>
+          <w:bCs/>
+        </w:rPr>
+        <w:t xml:space="preserve">UC_01 - </w:t>
+      </w:r>
+      <w:r>
+        <w:rPr>
+          <w:b/>
+          <w:bCs/>
+        </w:rPr>
         <w:t>Gestione Account</w:t>
       </w:r>
     </w:p>
@@ -1041,10 +1052,7 @@
           </w:tcPr>
           <w:p>
             <w:r>
-              <w:t>UC_</w:t>
-            </w:r>
-            <w:r>
-              <w:t>1.1</w:t>
+              <w:t>UC_1.1</w:t>
             </w:r>
           </w:p>
         </w:tc>
@@ -1090,10 +1098,7 @@
           </w:tcPr>
           <w:p>
             <w:r>
-              <w:t xml:space="preserve">Utente </w:t>
-            </w:r>
-            <w:r>
-              <w:t>Loggato</w:t>
+              <w:t>Utente Loggato</w:t>
             </w:r>
           </w:p>
         </w:tc>
@@ -1496,24 +1501,575 @@
           </w:tcPr>
           <w:p>
             <w:r>
+              <w:t>- Il sistema modifica la password.</w:t>
+            </w:r>
+          </w:p>
+          <w:p>
+            <w:r>
+              <w:t>- L’utente preme il pulsante “Annulla”.</w:t>
+            </w:r>
+          </w:p>
+        </w:tc>
+      </w:tr>
+      <w:tr>
+        <w:tc>
+          <w:tcPr>
+            <w:tcW w:w="2284" w:type="dxa"/>
+          </w:tcPr>
+          <w:p>
+            <w:r>
+              <w:t>Eccezioni</w:t>
+            </w:r>
+          </w:p>
+        </w:tc>
+        <w:tc>
+          <w:tcPr>
+            <w:tcW w:w="4814" w:type="dxa"/>
+            <w:gridSpan w:val="2"/>
+          </w:tcPr>
+          <w:p>
+            <w:r>
+              <w:t>UC_0.4 Errore Sui Dati</w:t>
+            </w:r>
+          </w:p>
+        </w:tc>
+      </w:tr>
+      <w:tr>
+        <w:tc>
+          <w:tcPr>
+            <w:tcW w:w="2284" w:type="dxa"/>
+          </w:tcPr>
+          <w:p>
+            <w:r>
+              <w:t>Requisiti di qualità</w:t>
+            </w:r>
+          </w:p>
+        </w:tc>
+        <w:tc>
+          <w:tcPr>
+            <w:tcW w:w="4814" w:type="dxa"/>
+            <w:gridSpan w:val="2"/>
+          </w:tcPr>
+          <w:p/>
+        </w:tc>
+      </w:tr>
+    </w:tbl>
+    <w:p/>
+    <w:tbl>
+      <w:tblPr>
+        <w:tblStyle w:val="Grigliatabella"/>
+        <w:tblW w:w="0" w:type="auto"/>
+        <w:tblLook w:val="04A0" w:firstRow="1" w:lastRow="0" w:firstColumn="1" w:lastColumn="0" w:noHBand="0" w:noVBand="1"/>
+      </w:tblPr>
+      <w:tblGrid>
+        <w:gridCol w:w="2284"/>
+        <w:gridCol w:w="2407"/>
+        <w:gridCol w:w="2407"/>
+      </w:tblGrid>
+      <w:tr>
+        <w:tc>
+          <w:tcPr>
+            <w:tcW w:w="2284" w:type="dxa"/>
+          </w:tcPr>
+          <w:p>
+            <w:r>
+              <w:t>ID</w:t>
+            </w:r>
+          </w:p>
+        </w:tc>
+        <w:tc>
+          <w:tcPr>
+            <w:tcW w:w="4814" w:type="dxa"/>
+            <w:gridSpan w:val="2"/>
+          </w:tcPr>
+          <w:p>
+            <w:r>
+              <w:t>UC_1</w:t>
+            </w:r>
+            <w:r>
+              <w:t>.3</w:t>
+            </w:r>
+          </w:p>
+        </w:tc>
+      </w:tr>
+      <w:tr>
+        <w:tc>
+          <w:tcPr>
+            <w:tcW w:w="2284" w:type="dxa"/>
+          </w:tcPr>
+          <w:p>
+            <w:r>
+              <w:t>Nome Use Case</w:t>
+            </w:r>
+          </w:p>
+        </w:tc>
+        <w:tc>
+          <w:tcPr>
+            <w:tcW w:w="4814" w:type="dxa"/>
+            <w:gridSpan w:val="2"/>
+          </w:tcPr>
+          <w:p>
+            <w:r>
+              <w:t>Modifica</w:t>
+            </w:r>
+            <w:r>
+              <w:t xml:space="preserve"> dati personali</w:t>
+            </w:r>
+          </w:p>
+        </w:tc>
+      </w:tr>
+      <w:tr>
+        <w:tc>
+          <w:tcPr>
+            <w:tcW w:w="2284" w:type="dxa"/>
+          </w:tcPr>
+          <w:p>
+            <w:r>
+              <w:t>Partecipanti</w:t>
+            </w:r>
+          </w:p>
+        </w:tc>
+        <w:tc>
+          <w:tcPr>
+            <w:tcW w:w="4814" w:type="dxa"/>
+            <w:gridSpan w:val="2"/>
+          </w:tcPr>
+          <w:p>
+            <w:r>
+              <w:t>Utente Loggato</w:t>
+            </w:r>
+          </w:p>
+        </w:tc>
+      </w:tr>
+      <w:tr>
+        <w:tc>
+          <w:tcPr>
+            <w:tcW w:w="2284" w:type="dxa"/>
+          </w:tcPr>
+          <w:p>
+            <w:r>
+              <w:t>Condizione d’ingresso</w:t>
+            </w:r>
+          </w:p>
+        </w:tc>
+        <w:tc>
+          <w:tcPr>
+            <w:tcW w:w="4814" w:type="dxa"/>
+            <w:gridSpan w:val="2"/>
+          </w:tcPr>
+          <w:p>
+            <w:r>
+              <w:t>Gli utenti si trovano nel loro profilo personale tramite il UC_1.1.</w:t>
+            </w:r>
+          </w:p>
+        </w:tc>
+      </w:tr>
+      <w:tr>
+        <w:tc>
+          <w:tcPr>
+            <w:tcW w:w="2284" w:type="dxa"/>
+          </w:tcPr>
+          <w:p>
+            <w:r>
+              <w:t>Flusso di eventi</w:t>
+            </w:r>
+          </w:p>
+        </w:tc>
+        <w:tc>
+          <w:tcPr>
+            <w:tcW w:w="2407" w:type="dxa"/>
+          </w:tcPr>
+          <w:p>
+            <w:pPr>
+              <w:jc w:val="center"/>
+            </w:pPr>
+            <w:r>
+              <w:t>Utente</w:t>
+            </w:r>
+          </w:p>
+          <w:p>
+            <w:pPr>
+              <w:jc w:val="center"/>
+            </w:pPr>
+          </w:p>
+          <w:p/>
+          <w:p/>
+          <w:p>
+            <w:r>
+              <w:t>L’utente preme il pulsante “Modifica dati personali”.</w:t>
+            </w:r>
+          </w:p>
+          <w:p/>
+          <w:p/>
+          <w:p/>
+          <w:p/>
+          <w:p/>
+          <w:p/>
+          <w:p/>
+          <w:p>
+            <w:r>
+              <w:t>L’utente modifica i campi che vuole aggiornare e preme il pulsante “Conferma”.</w:t>
+            </w:r>
+          </w:p>
+          <w:p/>
+          <w:p/>
+          <w:p/>
+          <w:p/>
+        </w:tc>
+        <w:tc>
+          <w:tcPr>
+            <w:tcW w:w="2407" w:type="dxa"/>
+          </w:tcPr>
+          <w:p>
+            <w:pPr>
+              <w:jc w:val="center"/>
+            </w:pPr>
+            <w:r>
+              <w:lastRenderedPageBreak/>
+              <w:t>Sistema</w:t>
+            </w:r>
+          </w:p>
+          <w:p>
+            <w:r>
+              <w:t>Il sistema mostra all’utente il proprio profilo personale.</w:t>
+            </w:r>
+          </w:p>
+          <w:p/>
+          <w:p/>
+          <w:p/>
+          <w:p>
+            <w:r>
+              <w:t>Il sistema mostra una pagina contenente tutti i campi del profilo da poter modificare e due pulsanti: “Conferma” e “Annulla</w:t>
+            </w:r>
+            <w:r>
+              <w:t>”.</w:t>
+            </w:r>
+          </w:p>
+          <w:p/>
+          <w:p/>
+          <w:p/>
+          <w:p/>
+          <w:p>
+            <w:r>
+              <w:t>l sistema riceve la richiesta e notifica l’avvenuta modifica</w:t>
+            </w:r>
+            <w:r>
+              <w:t>.</w:t>
+            </w:r>
+          </w:p>
+        </w:tc>
+      </w:tr>
+      <w:tr>
+        <w:tc>
+          <w:tcPr>
+            <w:tcW w:w="2284" w:type="dxa"/>
+          </w:tcPr>
+          <w:p>
+            <w:r>
+              <w:lastRenderedPageBreak/>
+              <w:t>Condizioni d’uscita</w:t>
+            </w:r>
+          </w:p>
+        </w:tc>
+        <w:tc>
+          <w:tcPr>
+            <w:tcW w:w="4814" w:type="dxa"/>
+            <w:gridSpan w:val="2"/>
+          </w:tcPr>
+          <w:p>
+            <w:r>
+              <w:t xml:space="preserve">- Il sistema modifica </w:t>
+            </w:r>
+            <w:r>
+              <w:t>i dati voluti.</w:t>
+            </w:r>
+          </w:p>
+          <w:p>
+            <w:r>
+              <w:t>- L’utente preme il pulsante “Annulla”.</w:t>
+            </w:r>
+          </w:p>
+        </w:tc>
+      </w:tr>
+      <w:tr>
+        <w:tc>
+          <w:tcPr>
+            <w:tcW w:w="2284" w:type="dxa"/>
+          </w:tcPr>
+          <w:p>
+            <w:r>
+              <w:t>Eccezioni</w:t>
+            </w:r>
+          </w:p>
+        </w:tc>
+        <w:tc>
+          <w:tcPr>
+            <w:tcW w:w="4814" w:type="dxa"/>
+            <w:gridSpan w:val="2"/>
+          </w:tcPr>
+          <w:p/>
+        </w:tc>
+      </w:tr>
+      <w:tr>
+        <w:tc>
+          <w:tcPr>
+            <w:tcW w:w="2284" w:type="dxa"/>
+          </w:tcPr>
+          <w:p>
+            <w:r>
+              <w:t>Requisiti di qualità</w:t>
+            </w:r>
+          </w:p>
+        </w:tc>
+        <w:tc>
+          <w:tcPr>
+            <w:tcW w:w="4814" w:type="dxa"/>
+            <w:gridSpan w:val="2"/>
+          </w:tcPr>
+          <w:p/>
+        </w:tc>
+      </w:tr>
+    </w:tbl>
+    <w:p/>
+    <w:tbl>
+      <w:tblPr>
+        <w:tblStyle w:val="Grigliatabella"/>
+        <w:tblW w:w="0" w:type="auto"/>
+        <w:tblLook w:val="04A0" w:firstRow="1" w:lastRow="0" w:firstColumn="1" w:lastColumn="0" w:noHBand="0" w:noVBand="1"/>
+      </w:tblPr>
+      <w:tblGrid>
+        <w:gridCol w:w="2284"/>
+        <w:gridCol w:w="2407"/>
+        <w:gridCol w:w="2407"/>
+      </w:tblGrid>
+      <w:tr>
+        <w:tc>
+          <w:tcPr>
+            <w:tcW w:w="2284" w:type="dxa"/>
+          </w:tcPr>
+          <w:p>
+            <w:bookmarkStart w:id="2" w:name="_Hlk54223073"/>
+            <w:r>
+              <w:t>ID</w:t>
+            </w:r>
+          </w:p>
+        </w:tc>
+        <w:tc>
+          <w:tcPr>
+            <w:tcW w:w="4814" w:type="dxa"/>
+            <w:gridSpan w:val="2"/>
+          </w:tcPr>
+          <w:p>
+            <w:r>
+              <w:t>UC_1.</w:t>
+            </w:r>
+            <w:r>
+              <w:t>4</w:t>
+            </w:r>
+          </w:p>
+        </w:tc>
+      </w:tr>
+      <w:tr>
+        <w:tc>
+          <w:tcPr>
+            <w:tcW w:w="2284" w:type="dxa"/>
+          </w:tcPr>
+          <w:p>
+            <w:r>
+              <w:t>Nome Use Case</w:t>
+            </w:r>
+          </w:p>
+        </w:tc>
+        <w:tc>
+          <w:tcPr>
+            <w:tcW w:w="4814" w:type="dxa"/>
+            <w:gridSpan w:val="2"/>
+          </w:tcPr>
+          <w:p>
+            <w:r>
+              <w:t>Recupero password</w:t>
+            </w:r>
+          </w:p>
+        </w:tc>
+      </w:tr>
+      <w:tr>
+        <w:tc>
+          <w:tcPr>
+            <w:tcW w:w="2284" w:type="dxa"/>
+          </w:tcPr>
+          <w:p>
+            <w:r>
+              <w:t>Partecipanti</w:t>
+            </w:r>
+          </w:p>
+        </w:tc>
+        <w:tc>
+          <w:tcPr>
+            <w:tcW w:w="4814" w:type="dxa"/>
+            <w:gridSpan w:val="2"/>
+          </w:tcPr>
+          <w:p>
+            <w:r>
+              <w:t>Utente</w:t>
+            </w:r>
+            <w:r>
+              <w:t>, Admin</w:t>
+            </w:r>
+          </w:p>
+        </w:tc>
+      </w:tr>
+      <w:tr>
+        <w:tc>
+          <w:tcPr>
+            <w:tcW w:w="2284" w:type="dxa"/>
+          </w:tcPr>
+          <w:p>
+            <w:r>
+              <w:t>Condizione d’ingresso</w:t>
+            </w:r>
+          </w:p>
+        </w:tc>
+        <w:tc>
+          <w:tcPr>
+            <w:tcW w:w="4814" w:type="dxa"/>
+            <w:gridSpan w:val="2"/>
+          </w:tcPr>
+          <w:p>
+            <w:r>
+              <w:t>Gli utenti si trovano</w:t>
+            </w:r>
+            <w:r>
+              <w:t xml:space="preserve"> sulla pagina</w:t>
+            </w:r>
+            <w:r>
+              <w:t xml:space="preserve"> per effettuare il login</w:t>
+            </w:r>
+          </w:p>
+        </w:tc>
+      </w:tr>
+      <w:tr>
+        <w:tc>
+          <w:tcPr>
+            <w:tcW w:w="2284" w:type="dxa"/>
+          </w:tcPr>
+          <w:p>
+            <w:r>
+              <w:t>Flusso di eventi</w:t>
+            </w:r>
+          </w:p>
+        </w:tc>
+        <w:tc>
+          <w:tcPr>
+            <w:tcW w:w="2407" w:type="dxa"/>
+          </w:tcPr>
+          <w:p>
+            <w:pPr>
+              <w:jc w:val="center"/>
+            </w:pPr>
+            <w:r>
+              <w:t>Utente</w:t>
+            </w:r>
+          </w:p>
+          <w:p>
+            <w:pPr>
+              <w:tabs>
+                <w:tab w:val="left" w:pos="180"/>
+              </w:tabs>
+            </w:pPr>
+            <w:r>
+              <w:tab/>
+            </w:r>
+          </w:p>
+          <w:p/>
+          <w:p/>
+          <w:p/>
+          <w:p/>
+          <w:p/>
+          <w:p/>
+          <w:p/>
+          <w:p>
+            <w:r>
+              <w:t>L’utente</w:t>
+            </w:r>
+            <w:r>
+              <w:t xml:space="preserve"> o l’admin</w:t>
+            </w:r>
+            <w:r>
+              <w:t xml:space="preserve"> </w:t>
+            </w:r>
+            <w:r>
+              <w:t>clicca su “Recupera password” inserendo prima l’email.</w:t>
+            </w:r>
+          </w:p>
+          <w:p/>
+          <w:p/>
+          <w:p/>
+          <w:p/>
+          <w:p/>
+        </w:tc>
+        <w:tc>
+          <w:tcPr>
+            <w:tcW w:w="2407" w:type="dxa"/>
+          </w:tcPr>
+          <w:p>
+            <w:pPr>
+              <w:jc w:val="center"/>
+            </w:pPr>
+            <w:r>
+              <w:t>Sistema</w:t>
+            </w:r>
+          </w:p>
+          <w:p>
+            <w:r>
+              <w:t>Il sistema mostra un</w:t>
+            </w:r>
+            <w:r>
+              <w:t xml:space="preserve"> campo dove poter inserire l’e-mail,</w:t>
+            </w:r>
+            <w:r>
+              <w:t xml:space="preserve"> il campo per inserire la password e vicino ad esso un tasto con scritto “Recupera password”</w:t>
+            </w:r>
+            <w:r>
+              <w:t>.</w:t>
+            </w:r>
+          </w:p>
+          <w:p/>
+          <w:p/>
+          <w:p/>
+          <w:p/>
+          <w:p/>
+          <w:p>
+            <w:r>
+              <w:t xml:space="preserve">Il sistema </w:t>
+            </w:r>
+            <w:r>
+              <w:t>riceve la richiesta la elabora e mostra all’utente un avviso di conferma ricezione con invito a controllare la casella di posta.</w:t>
+            </w:r>
+          </w:p>
+        </w:tc>
+      </w:tr>
+      <w:tr>
+        <w:tc>
+          <w:tcPr>
+            <w:tcW w:w="2284" w:type="dxa"/>
+          </w:tcPr>
+          <w:p>
+            <w:r>
+              <w:t>Condizioni d’uscita</w:t>
+            </w:r>
+          </w:p>
+        </w:tc>
+        <w:tc>
+          <w:tcPr>
+            <w:tcW w:w="4814" w:type="dxa"/>
+            <w:gridSpan w:val="2"/>
+          </w:tcPr>
+          <w:p>
+            <w:r>
               <w:t xml:space="preserve">- </w:t>
             </w:r>
             <w:r>
-              <w:t>Il sistema modifica la password</w:t>
-            </w:r>
-            <w:r>
-              <w:t>.</w:t>
-            </w:r>
-          </w:p>
-          <w:p>
-            <w:r>
-              <w:t xml:space="preserve">- </w:t>
-            </w:r>
-            <w:r>
-              <w:t>L’utente preme il pulsante “Annulla”</w:t>
-            </w:r>
-            <w:r>
-              <w:t>.</w:t>
+              <w:t>Il sistema invia all’utente la password temporanea</w:t>
             </w:r>
           </w:p>
         </w:tc>
@@ -1535,9 +2091,293 @@
             <w:gridSpan w:val="2"/>
           </w:tcPr>
           <w:p>
+            <w:pPr>
+              <w:pStyle w:val="Paragrafoelenco"/>
+              <w:numPr>
+                <w:ilvl w:val="0"/>
+                <w:numId w:val="2"/>
+              </w:numPr>
+            </w:pPr>
+            <w:r>
+              <w:t>UC_0.3 Dati Non Trovati</w:t>
+            </w:r>
+          </w:p>
+          <w:p>
+            <w:pPr>
+              <w:pStyle w:val="Paragrafoelenco"/>
+              <w:numPr>
+                <w:ilvl w:val="0"/>
+                <w:numId w:val="2"/>
+              </w:numPr>
+            </w:pPr>
             <w:r>
               <w:t>UC_0.4 Errore Sui Dati</w:t>
             </w:r>
+          </w:p>
+        </w:tc>
+      </w:tr>
+      <w:tr>
+        <w:tc>
+          <w:tcPr>
+            <w:tcW w:w="2284" w:type="dxa"/>
+          </w:tcPr>
+          <w:p>
+            <w:r>
+              <w:t>Requisiti di qualità</w:t>
+            </w:r>
+          </w:p>
+        </w:tc>
+        <w:tc>
+          <w:tcPr>
+            <w:tcW w:w="4814" w:type="dxa"/>
+            <w:gridSpan w:val="2"/>
+          </w:tcPr>
+          <w:p/>
+        </w:tc>
+      </w:tr>
+      <w:bookmarkEnd w:id="2"/>
+    </w:tbl>
+    <w:p/>
+    <w:tbl>
+      <w:tblPr>
+        <w:tblStyle w:val="Grigliatabella1"/>
+        <w:tblW w:w="0" w:type="auto"/>
+        <w:tblLook w:val="04A0" w:firstRow="1" w:lastRow="0" w:firstColumn="1" w:lastColumn="0" w:noHBand="0" w:noVBand="1"/>
+      </w:tblPr>
+      <w:tblGrid>
+        <w:gridCol w:w="2284"/>
+        <w:gridCol w:w="2407"/>
+        <w:gridCol w:w="2407"/>
+      </w:tblGrid>
+      <w:tr>
+        <w:tc>
+          <w:tcPr>
+            <w:tcW w:w="2284" w:type="dxa"/>
+          </w:tcPr>
+          <w:p>
+            <w:r>
+              <w:t>ID</w:t>
+            </w:r>
+          </w:p>
+        </w:tc>
+        <w:tc>
+          <w:tcPr>
+            <w:tcW w:w="4814" w:type="dxa"/>
+            <w:gridSpan w:val="2"/>
+          </w:tcPr>
+          <w:p>
+            <w:r>
+              <w:t>UC_1.</w:t>
+            </w:r>
+            <w:r>
+              <w:t>5</w:t>
+            </w:r>
+          </w:p>
+        </w:tc>
+      </w:tr>
+      <w:tr>
+        <w:tc>
+          <w:tcPr>
+            <w:tcW w:w="2284" w:type="dxa"/>
+          </w:tcPr>
+          <w:p>
+            <w:r>
+              <w:t>Nome Use Case</w:t>
+            </w:r>
+          </w:p>
+        </w:tc>
+        <w:tc>
+          <w:tcPr>
+            <w:tcW w:w="4814" w:type="dxa"/>
+            <w:gridSpan w:val="2"/>
+          </w:tcPr>
+          <w:p>
+            <w:r>
+              <w:t>Richiesta Rimozione Account</w:t>
+            </w:r>
+          </w:p>
+        </w:tc>
+      </w:tr>
+      <w:tr>
+        <w:tc>
+          <w:tcPr>
+            <w:tcW w:w="2284" w:type="dxa"/>
+          </w:tcPr>
+          <w:p>
+            <w:r>
+              <w:t>Partecipanti</w:t>
+            </w:r>
+          </w:p>
+        </w:tc>
+        <w:tc>
+          <w:tcPr>
+            <w:tcW w:w="4814" w:type="dxa"/>
+            <w:gridSpan w:val="2"/>
+          </w:tcPr>
+          <w:p>
+            <w:r>
+              <w:t>Utente</w:t>
+            </w:r>
+          </w:p>
+        </w:tc>
+      </w:tr>
+      <w:tr>
+        <w:tc>
+          <w:tcPr>
+            <w:tcW w:w="2284" w:type="dxa"/>
+          </w:tcPr>
+          <w:p>
+            <w:r>
+              <w:t>Condizione d’ingresso</w:t>
+            </w:r>
+          </w:p>
+        </w:tc>
+        <w:tc>
+          <w:tcPr>
+            <w:tcW w:w="4814" w:type="dxa"/>
+            <w:gridSpan w:val="2"/>
+          </w:tcPr>
+          <w:p>
+            <w:r>
+              <w:t>L’utente è nel proprio profilo personale tramite il UC_1.1</w:t>
+            </w:r>
+          </w:p>
+        </w:tc>
+      </w:tr>
+      <w:tr>
+        <w:tc>
+          <w:tcPr>
+            <w:tcW w:w="2284" w:type="dxa"/>
+          </w:tcPr>
+          <w:p>
+            <w:r>
+              <w:t>Flusso di eventi</w:t>
+            </w:r>
+          </w:p>
+        </w:tc>
+        <w:tc>
+          <w:tcPr>
+            <w:tcW w:w="2407" w:type="dxa"/>
+          </w:tcPr>
+          <w:p>
+            <w:pPr>
+              <w:jc w:val="center"/>
+            </w:pPr>
+            <w:r>
+              <w:t>Utente</w:t>
+            </w:r>
+          </w:p>
+          <w:p>
+            <w:pPr>
+              <w:tabs>
+                <w:tab w:val="left" w:pos="180"/>
+              </w:tabs>
+            </w:pPr>
+            <w:r>
+              <w:lastRenderedPageBreak/>
+              <w:tab/>
+            </w:r>
+          </w:p>
+          <w:p/>
+          <w:p/>
+          <w:p>
+            <w:r>
+              <w:t>L’utente preme il pulsante “Richiedi rimozione account”</w:t>
+            </w:r>
+          </w:p>
+          <w:p/>
+          <w:p/>
+          <w:p/>
+          <w:p/>
+          <w:p/>
+          <w:p/>
+          <w:p/>
+          <w:p/>
+          <w:p/>
+        </w:tc>
+        <w:tc>
+          <w:tcPr>
+            <w:tcW w:w="2407" w:type="dxa"/>
+          </w:tcPr>
+          <w:p>
+            <w:pPr>
+              <w:jc w:val="center"/>
+            </w:pPr>
+            <w:r>
+              <w:lastRenderedPageBreak/>
+              <w:t>Sistema</w:t>
+            </w:r>
+          </w:p>
+          <w:p>
+            <w:r>
+              <w:lastRenderedPageBreak/>
+              <w:t>Il sistema mostra all’utente il proprio profilo personale.</w:t>
+            </w:r>
+          </w:p>
+          <w:p/>
+          <w:p/>
+          <w:p/>
+          <w:p>
+            <w:r>
+              <w:t>Il sistema mostra il messaggio “Richiesta inviata” all’utente e inoltra la richiesta di rimozione ad un</w:t>
+            </w:r>
+            <w:r>
+              <w:t xml:space="preserve"> admin.</w:t>
+            </w:r>
+          </w:p>
+        </w:tc>
+      </w:tr>
+      <w:tr>
+        <w:tc>
+          <w:tcPr>
+            <w:tcW w:w="2284" w:type="dxa"/>
+          </w:tcPr>
+          <w:p>
+            <w:r>
+              <w:lastRenderedPageBreak/>
+              <w:t>Condizioni d’uscita</w:t>
+            </w:r>
+          </w:p>
+        </w:tc>
+        <w:tc>
+          <w:tcPr>
+            <w:tcW w:w="4814" w:type="dxa"/>
+            <w:gridSpan w:val="2"/>
+          </w:tcPr>
+          <w:p>
+            <w:pPr>
+              <w:pStyle w:val="Paragrafoelenco"/>
+              <w:numPr>
+                <w:ilvl w:val="0"/>
+                <w:numId w:val="2"/>
+              </w:numPr>
+            </w:pPr>
+            <w:r>
+              <w:t>La richiesta di rimozione è stata effettuata.</w:t>
+            </w:r>
+          </w:p>
+        </w:tc>
+      </w:tr>
+      <w:tr>
+        <w:tc>
+          <w:tcPr>
+            <w:tcW w:w="2284" w:type="dxa"/>
+          </w:tcPr>
+          <w:p>
+            <w:r>
+              <w:t>Eccezioni</w:t>
+            </w:r>
+          </w:p>
+        </w:tc>
+        <w:tc>
+          <w:tcPr>
+            <w:tcW w:w="4814" w:type="dxa"/>
+            <w:gridSpan w:val="2"/>
+          </w:tcPr>
+          <w:p>
+            <w:pPr>
+              <w:ind w:left="720"/>
+            </w:pPr>
           </w:p>
         </w:tc>
       </w:tr>
@@ -1575,6 +2415,230 @@
 <file path=word/numbering.xml><?xml version="1.0" encoding="utf-8"?>
 <w:numbering xmlns:wpc="http://schemas.microsoft.com/office/word/2010/wordprocessingCanvas" xmlns:cx="http://schemas.microsoft.com/office/drawing/2014/chartex" xmlns:cx1="http://schemas.microsoft.com/office/drawing/2015/9/8/chartex" xmlns:cx2="http://schemas.microsoft.com/office/drawing/2015/10/21/chartex" xmlns:cx3="http://schemas.microsoft.com/office/drawing/2016/5/9/chartex" xmlns:cx4="http://schemas.microsoft.com/office/drawing/2016/5/10/chartex" xmlns:cx5="http://schemas.microsoft.com/office/drawing/2016/5/11/chartex" xmlns:cx6="http://schemas.microsoft.com/office/drawing/2016/5/12/chartex" xmlns:cx7="http://schemas.microsoft.com/office/drawing/2016/5/13/chartex" xmlns:cx8="http://schemas.microsoft.com/office/drawing/2016/5/14/chartex" xmlns:mc="http://schemas.openxmlformats.org/markup-compatibility/2006" xmlns:aink="http://schemas.microsoft.com/office/drawing/2016/ink" xmlns:am3d="http://schemas.microsoft.com/office/drawing/2017/model3d" xmlns:o="urn:schemas-microsoft-com:office:office" xmlns:r="http://schemas.openxmlformats.org/officeDocument/2006/relationships" xmlns:m="http://schemas.openxmlformats.org/officeDocument/2006/math" xmlns:v="urn:schemas-microsoft-com:vml" xmlns:wp14="http://schemas.microsoft.com/office/word/2010/wordprocessingDrawing" xmlns:wp="http://schemas.openxmlformats.org/drawingml/2006/wordprocessingDrawing" xmlns:w10="urn:schemas-microsoft-com:office:word" xmlns:w="http://schemas.openxmlformats.org/wordprocessingml/2006/main" xmlns:w14="http://schemas.microsoft.com/office/word/2010/wordml" xmlns:w15="http://schemas.microsoft.com/office/word/2012/wordml" xmlns:w16cex="http://schemas.microsoft.com/office/word/2018/wordml/cex" xmlns:w16cid="http://schemas.microsoft.com/office/word/2016/wordml/cid" xmlns:w16="http://schemas.microsoft.com/office/word/2018/wordml" xmlns:w16se="http://schemas.microsoft.com/office/word/2015/wordml/symex" xmlns:wpg="http://schemas.microsoft.com/office/word/2010/wordprocessingGroup" xmlns:wpi="http://schemas.microsoft.com/office/word/2010/wordprocessingInk" xmlns:wne="http://schemas.microsoft.com/office/word/2006/wordml" xmlns:wps="http://schemas.microsoft.com/office/word/2010/wordprocessingShape" mc:Ignorable="w14 w15 w16se w16cid w16 w16cex wp14">
   <w:abstractNum w:abstractNumId="0" w15:restartNumberingAfterBreak="0">
+    <w:nsid w:val="1254588A"/>
+    <w:multiLevelType w:val="hybridMultilevel"/>
+    <w:tmpl w:val="770A1F46"/>
+    <w:lvl w:ilvl="0" w:tplc="2C786FEE">
+      <w:numFmt w:val="bullet"/>
+      <w:lvlText w:val="-"/>
+      <w:lvlJc w:val="left"/>
+      <w:pPr>
+        <w:ind w:left="720" w:hanging="360"/>
+      </w:pPr>
+      <w:rPr>
+        <w:rFonts w:ascii="Calibri" w:eastAsiaTheme="minorHAnsi" w:hAnsi="Calibri" w:cs="Calibri" w:hint="default"/>
+      </w:rPr>
+    </w:lvl>
+    <w:lvl w:ilvl="1" w:tplc="04100003" w:tentative="1">
+      <w:start w:val="1"/>
+      <w:numFmt w:val="bullet"/>
+      <w:lvlText w:val="o"/>
+      <w:lvlJc w:val="left"/>
+      <w:pPr>
+        <w:ind w:left="1440" w:hanging="360"/>
+      </w:pPr>
+      <w:rPr>
+        <w:rFonts w:ascii="Courier New" w:hAnsi="Courier New" w:cs="Courier New" w:hint="default"/>
+      </w:rPr>
+    </w:lvl>
+    <w:lvl w:ilvl="2" w:tplc="04100005" w:tentative="1">
+      <w:start w:val="1"/>
+      <w:numFmt w:val="bullet"/>
+      <w:lvlText w:val=""/>
+      <w:lvlJc w:val="left"/>
+      <w:pPr>
+        <w:ind w:left="2160" w:hanging="360"/>
+      </w:pPr>
+      <w:rPr>
+        <w:rFonts w:ascii="Wingdings" w:hAnsi="Wingdings" w:hint="default"/>
+      </w:rPr>
+    </w:lvl>
+    <w:lvl w:ilvl="3" w:tplc="04100001" w:tentative="1">
+      <w:start w:val="1"/>
+      <w:numFmt w:val="bullet"/>
+      <w:lvlText w:val=""/>
+      <w:lvlJc w:val="left"/>
+      <w:pPr>
+        <w:ind w:left="2880" w:hanging="360"/>
+      </w:pPr>
+      <w:rPr>
+        <w:rFonts w:ascii="symbol" w:hAnsi="symbol" w:hint="default"/>
+      </w:rPr>
+    </w:lvl>
+    <w:lvl w:ilvl="4" w:tplc="04100003" w:tentative="1">
+      <w:start w:val="1"/>
+      <w:numFmt w:val="bullet"/>
+      <w:lvlText w:val="o"/>
+      <w:lvlJc w:val="left"/>
+      <w:pPr>
+        <w:ind w:left="3600" w:hanging="360"/>
+      </w:pPr>
+      <w:rPr>
+        <w:rFonts w:ascii="Courier New" w:hAnsi="Courier New" w:cs="Courier New" w:hint="default"/>
+      </w:rPr>
+    </w:lvl>
+    <w:lvl w:ilvl="5" w:tplc="04100005" w:tentative="1">
+      <w:start w:val="1"/>
+      <w:numFmt w:val="bullet"/>
+      <w:lvlText w:val=""/>
+      <w:lvlJc w:val="left"/>
+      <w:pPr>
+        <w:ind w:left="4320" w:hanging="360"/>
+      </w:pPr>
+      <w:rPr>
+        <w:rFonts w:ascii="Wingdings" w:hAnsi="Wingdings" w:hint="default"/>
+      </w:rPr>
+    </w:lvl>
+    <w:lvl w:ilvl="6" w:tplc="04100001" w:tentative="1">
+      <w:start w:val="1"/>
+      <w:numFmt w:val="bullet"/>
+      <w:lvlText w:val=""/>
+      <w:lvlJc w:val="left"/>
+      <w:pPr>
+        <w:ind w:left="5040" w:hanging="360"/>
+      </w:pPr>
+      <w:rPr>
+        <w:rFonts w:ascii="symbol" w:hAnsi="symbol" w:hint="default"/>
+      </w:rPr>
+    </w:lvl>
+    <w:lvl w:ilvl="7" w:tplc="04100003" w:tentative="1">
+      <w:start w:val="1"/>
+      <w:numFmt w:val="bullet"/>
+      <w:lvlText w:val="o"/>
+      <w:lvlJc w:val="left"/>
+      <w:pPr>
+        <w:ind w:left="5760" w:hanging="360"/>
+      </w:pPr>
+      <w:rPr>
+        <w:rFonts w:ascii="Courier New" w:hAnsi="Courier New" w:cs="Courier New" w:hint="default"/>
+      </w:rPr>
+    </w:lvl>
+    <w:lvl w:ilvl="8" w:tplc="04100005" w:tentative="1">
+      <w:start w:val="1"/>
+      <w:numFmt w:val="bullet"/>
+      <w:lvlText w:val=""/>
+      <w:lvlJc w:val="left"/>
+      <w:pPr>
+        <w:ind w:left="6480" w:hanging="360"/>
+      </w:pPr>
+      <w:rPr>
+        <w:rFonts w:ascii="Wingdings" w:hAnsi="Wingdings" w:hint="default"/>
+      </w:rPr>
+    </w:lvl>
+  </w:abstractNum>
+  <w:abstractNum w:abstractNumId="1" w15:restartNumberingAfterBreak="0">
+    <w:nsid w:val="31345039"/>
+    <w:multiLevelType w:val="hybridMultilevel"/>
+    <w:tmpl w:val="BC742F84"/>
+    <w:lvl w:ilvl="0" w:tplc="2C786FEE">
+      <w:numFmt w:val="bullet"/>
+      <w:lvlText w:val="-"/>
+      <w:lvlJc w:val="left"/>
+      <w:pPr>
+        <w:ind w:left="1440" w:hanging="360"/>
+      </w:pPr>
+      <w:rPr>
+        <w:rFonts w:ascii="Calibri" w:eastAsiaTheme="minorHAnsi" w:hAnsi="Calibri" w:cs="Calibri" w:hint="default"/>
+      </w:rPr>
+    </w:lvl>
+    <w:lvl w:ilvl="1" w:tplc="04100003" w:tentative="1">
+      <w:start w:val="1"/>
+      <w:numFmt w:val="bullet"/>
+      <w:lvlText w:val="o"/>
+      <w:lvlJc w:val="left"/>
+      <w:pPr>
+        <w:ind w:left="2160" w:hanging="360"/>
+      </w:pPr>
+      <w:rPr>
+        <w:rFonts w:ascii="Courier New" w:hAnsi="Courier New" w:cs="Courier New" w:hint="default"/>
+      </w:rPr>
+    </w:lvl>
+    <w:lvl w:ilvl="2" w:tplc="04100005" w:tentative="1">
+      <w:start w:val="1"/>
+      <w:numFmt w:val="bullet"/>
+      <w:lvlText w:val=""/>
+      <w:lvlJc w:val="left"/>
+      <w:pPr>
+        <w:ind w:left="2880" w:hanging="360"/>
+      </w:pPr>
+      <w:rPr>
+        <w:rFonts w:ascii="Wingdings" w:hAnsi="Wingdings" w:hint="default"/>
+      </w:rPr>
+    </w:lvl>
+    <w:lvl w:ilvl="3" w:tplc="04100001" w:tentative="1">
+      <w:start w:val="1"/>
+      <w:numFmt w:val="bullet"/>
+      <w:lvlText w:val=""/>
+      <w:lvlJc w:val="left"/>
+      <w:pPr>
+        <w:ind w:left="3600" w:hanging="360"/>
+      </w:pPr>
+      <w:rPr>
+        <w:rFonts w:ascii="symbol" w:hAnsi="symbol" w:hint="default"/>
+      </w:rPr>
+    </w:lvl>
+    <w:lvl w:ilvl="4" w:tplc="04100003" w:tentative="1">
+      <w:start w:val="1"/>
+      <w:numFmt w:val="bullet"/>
+      <w:lvlText w:val="o"/>
+      <w:lvlJc w:val="left"/>
+      <w:pPr>
+        <w:ind w:left="4320" w:hanging="360"/>
+      </w:pPr>
+      <w:rPr>
+        <w:rFonts w:ascii="Courier New" w:hAnsi="Courier New" w:cs="Courier New" w:hint="default"/>
+      </w:rPr>
+    </w:lvl>
+    <w:lvl w:ilvl="5" w:tplc="04100005" w:tentative="1">
+      <w:start w:val="1"/>
+      <w:numFmt w:val="bullet"/>
+      <w:lvlText w:val=""/>
+      <w:lvlJc w:val="left"/>
+      <w:pPr>
+        <w:ind w:left="5040" w:hanging="360"/>
+      </w:pPr>
+      <w:rPr>
+        <w:rFonts w:ascii="Wingdings" w:hAnsi="Wingdings" w:hint="default"/>
+      </w:rPr>
+    </w:lvl>
+    <w:lvl w:ilvl="6" w:tplc="04100001" w:tentative="1">
+      <w:start w:val="1"/>
+      <w:numFmt w:val="bullet"/>
+      <w:lvlText w:val=""/>
+      <w:lvlJc w:val="left"/>
+      <w:pPr>
+        <w:ind w:left="5760" w:hanging="360"/>
+      </w:pPr>
+      <w:rPr>
+        <w:rFonts w:ascii="symbol" w:hAnsi="symbol" w:hint="default"/>
+      </w:rPr>
+    </w:lvl>
+    <w:lvl w:ilvl="7" w:tplc="04100003" w:tentative="1">
+      <w:start w:val="1"/>
+      <w:numFmt w:val="bullet"/>
+      <w:lvlText w:val="o"/>
+      <w:lvlJc w:val="left"/>
+      <w:pPr>
+        <w:ind w:left="6480" w:hanging="360"/>
+      </w:pPr>
+      <w:rPr>
+        <w:rFonts w:ascii="Courier New" w:hAnsi="Courier New" w:cs="Courier New" w:hint="default"/>
+      </w:rPr>
+    </w:lvl>
+    <w:lvl w:ilvl="8" w:tplc="04100005" w:tentative="1">
+      <w:start w:val="1"/>
+      <w:numFmt w:val="bullet"/>
+      <w:lvlText w:val=""/>
+      <w:lvlJc w:val="left"/>
+      <w:pPr>
+        <w:ind w:left="7200" w:hanging="360"/>
+      </w:pPr>
+      <w:rPr>
+        <w:rFonts w:ascii="Wingdings" w:hAnsi="Wingdings" w:hint="default"/>
+      </w:rPr>
+    </w:lvl>
+  </w:abstractNum>
+  <w:abstractNum w:abstractNumId="2" w15:restartNumberingAfterBreak="0">
     <w:nsid w:val="75BD30FD"/>
     <w:multiLevelType w:val="hybridMultilevel"/>
     <w:tmpl w:val="4C8CEAF8"/>
@@ -1687,7 +2751,13 @@
     </w:lvl>
   </w:abstractNum>
   <w:num w:numId="1">
+    <w:abstractNumId w:val="2"/>
+  </w:num>
+  <w:num w:numId="2">
     <w:abstractNumId w:val="0"/>
+  </w:num>
+  <w:num w:numId="3">
+    <w:abstractNumId w:val="1"/>
   </w:num>
 </w:numbering>
 </file>
@@ -2090,7 +3160,7 @@
   <w:style w:type="paragraph" w:default="1" w:styleId="Normale">
     <w:name w:val="Normal"/>
     <w:qFormat/>
-    <w:rsid w:val="00E030AB"/>
+    <w:rsid w:val="009D5A40"/>
   </w:style>
   <w:style w:type="character" w:default="1" w:styleId="Carpredefinitoparagrafo">
     <w:name w:val="Default Paragraph Font"/>
@@ -2148,6 +3218,26 @@
       <w:ind w:left="720"/>
       <w:contextualSpacing/>
     </w:pPr>
+  </w:style>
+  <w:style w:type="table" w:customStyle="1" w:styleId="Grigliatabella1">
+    <w:name w:val="Griglia tabella1"/>
+    <w:basedOn w:val="Tabellanormale"/>
+    <w:next w:val="Grigliatabella"/>
+    <w:uiPriority w:val="39"/>
+    <w:rsid w:val="009D5A40"/>
+    <w:pPr>
+      <w:spacing w:after="0" w:line="240" w:lineRule="auto"/>
+    </w:pPr>
+    <w:tblPr>
+      <w:tblBorders>
+        <w:top w:val="single" w:sz="4" w:space="0" w:color="auto"/>
+        <w:left w:val="single" w:sz="4" w:space="0" w:color="auto"/>
+        <w:bottom w:val="single" w:sz="4" w:space="0" w:color="auto"/>
+        <w:right w:val="single" w:sz="4" w:space="0" w:color="auto"/>
+        <w:insideH w:val="single" w:sz="4" w:space="0" w:color="auto"/>
+        <w:insideV w:val="single" w:sz="4" w:space="0" w:color="auto"/>
+      </w:tblBorders>
+    </w:tblPr>
   </w:style>
 </w:styles>
 </file>

</xml_diff>

<commit_message>
gest prenotazione gest prodotto
</commit_message>
<xml_diff>
--- a/requisiti e use case.docx
+++ b/requisiti e use case.docx
@@ -158,7 +158,15 @@
           <w:p/>
           <w:p>
             <w:r>
-              <w:t>L’utente registrato inserisce, negli appositi campi del form, le informazioni personali e le sottomette al sistema premendo sul tasto “Login”.</w:t>
+              <w:t xml:space="preserve">L’utente registrato inserisce, negli appositi campi del </w:t>
+            </w:r>
+            <w:proofErr w:type="spellStart"/>
+            <w:r>
+              <w:t>form</w:t>
+            </w:r>
+            <w:proofErr w:type="spellEnd"/>
+            <w:r>
+              <w:t>, le informazioni personali e le sottomette al sistema premendo sul tasto “Login”.</w:t>
             </w:r>
           </w:p>
         </w:tc>
@@ -176,7 +184,15 @@
           </w:p>
           <w:p>
             <w:r>
-              <w:t>Il sistema mostra la home page contenente un form costituito da due campi “Username” e “Password”, contiene inoltre una casella di spunta “resta collegato” e due bottoni “Login” e “Registra account”.</w:t>
+              <w:t xml:space="preserve">Il sistema mostra la home page contenente un </w:t>
+            </w:r>
+            <w:proofErr w:type="spellStart"/>
+            <w:r>
+              <w:t>form</w:t>
+            </w:r>
+            <w:proofErr w:type="spellEnd"/>
+            <w:r>
+              <w:t xml:space="preserve"> costituito da due campi “Username” e “Password”, contiene inoltre una casella di spunta “resta collegato” e due bottoni “Login” e “Registra account”.</w:t>
             </w:r>
           </w:p>
           <w:p/>
@@ -1212,7 +1228,15 @@
               <w:t xml:space="preserve"> contenente le </w:t>
             </w:r>
             <w:r>
-              <w:t>seguenti informazioni: Nome, Cognome, nome utente, email ed immagine del profilo.</w:t>
+              <w:t xml:space="preserve">seguenti informazioni: Nome, Cognome, nome utente, </w:t>
+            </w:r>
+            <w:proofErr w:type="gramStart"/>
+            <w:r>
+              <w:t>email</w:t>
+            </w:r>
+            <w:proofErr w:type="gramEnd"/>
+            <w:r>
+              <w:t xml:space="preserve"> ed immagine del profilo.</w:t>
             </w:r>
           </w:p>
         </w:tc>
@@ -1439,7 +1463,15 @@
           <w:p/>
           <w:p>
             <w:r>
-              <w:t>L’utente completa il form e clicca il pulsante “Conferma password”.</w:t>
+              <w:t xml:space="preserve">L’utente completa il </w:t>
+            </w:r>
+            <w:proofErr w:type="spellStart"/>
+            <w:r>
+              <w:t>form</w:t>
+            </w:r>
+            <w:proofErr w:type="spellEnd"/>
+            <w:r>
+              <w:t xml:space="preserve"> e clicca il pulsante “Conferma password”.</w:t>
             </w:r>
           </w:p>
           <w:p/>
@@ -1470,7 +1502,15 @@
           <w:p/>
           <w:p>
             <w:r>
-              <w:t>Il sistema reindirizza l’utente ad un form in cui inserire “password precedente”, “nuova password” e “conferma nuova password” con due pulsanti “Conferma password” e “Annulla”.</w:t>
+              <w:t xml:space="preserve">Il sistema reindirizza l’utente ad un </w:t>
+            </w:r>
+            <w:proofErr w:type="spellStart"/>
+            <w:r>
+              <w:t>form</w:t>
+            </w:r>
+            <w:proofErr w:type="spellEnd"/>
+            <w:r>
+              <w:t xml:space="preserve"> in cui inserire “password precedente”, “nuova password” e “conferma nuova password” con due pulsanti “Conferma password” e “Annulla”.</w:t>
             </w:r>
           </w:p>
           <w:p/>
@@ -1584,10 +1624,7 @@
           </w:tcPr>
           <w:p>
             <w:r>
-              <w:t>UC_1</w:t>
-            </w:r>
-            <w:r>
-              <w:t>.3</w:t>
+              <w:t>UC_1.3</w:t>
             </w:r>
           </w:p>
         </w:tc>
@@ -1610,10 +1647,7 @@
           </w:tcPr>
           <w:p>
             <w:r>
-              <w:t>Modifica</w:t>
-            </w:r>
-            <w:r>
-              <w:t xml:space="preserve"> dati personali</w:t>
+              <w:t>Modifica dati personali</w:t>
             </w:r>
           </w:p>
         </w:tc>
@@ -1861,10 +1895,7 @@
           </w:tcPr>
           <w:p>
             <w:r>
-              <w:t>UC_1.</w:t>
-            </w:r>
-            <w:r>
-              <w:t>4</w:t>
+              <w:t>UC_1.4</w:t>
             </w:r>
           </w:p>
         </w:tc>
@@ -1910,10 +1941,7 @@
           </w:tcPr>
           <w:p>
             <w:r>
-              <w:t>Utente</w:t>
-            </w:r>
-            <w:r>
-              <w:t>, Admin</w:t>
+              <w:t>Utente, Admin</w:t>
             </w:r>
           </w:p>
         </w:tc>
@@ -1998,7 +2026,15 @@
               <w:t xml:space="preserve"> </w:t>
             </w:r>
             <w:r>
-              <w:t>clicca su “Recupera password” inserendo prima l’email.</w:t>
+              <w:t xml:space="preserve">clicca su “Recupera password” inserendo prima </w:t>
+            </w:r>
+            <w:proofErr w:type="gramStart"/>
+            <w:r>
+              <w:t>l’email</w:t>
+            </w:r>
+            <w:proofErr w:type="gramEnd"/>
+            <w:r>
+              <w:t>.</w:t>
             </w:r>
           </w:p>
           <w:p/>
@@ -2401,6 +2437,3363 @@
         </w:tc>
       </w:tr>
     </w:tbl>
+    <w:p/>
+    <w:p/>
+    <w:p/>
+    <w:p>
+      <w:pPr>
+        <w:rPr>
+          <w:rFonts w:ascii="Algerian" w:hAnsi="Algerian"/>
+          <w:b/>
+          <w:bCs/>
+          <w:sz w:val="36"/>
+          <w:szCs w:val="36"/>
+        </w:rPr>
+      </w:pPr>
+      <w:r>
+        <w:rPr>
+          <w:rFonts w:ascii="Algerian" w:hAnsi="Algerian"/>
+          <w:b/>
+          <w:bCs/>
+          <w:sz w:val="36"/>
+          <w:szCs w:val="36"/>
+        </w:rPr>
+        <w:t>PUOI RIPRENDERE DA QUI – CHECKPOINT BIGODINO</w:t>
+      </w:r>
+    </w:p>
+    <w:p/>
+    <w:p/>
+    <w:p/>
+    <w:p/>
+    <w:p/>
+    <w:p/>
+    <w:p/>
+    <w:p/>
+    <w:p/>
+    <w:p/>
+    <w:p/>
+    <w:p/>
+    <w:p/>
+    <w:p/>
+    <w:p/>
+    <w:p/>
+    <w:p/>
+    <w:p>
+      <w:r>
+        <w:t xml:space="preserve">+Gestione Prenotazioni </w:t>
+      </w:r>
+    </w:p>
+    <w:p>
+      <w:pPr>
+        <w:rPr>
+          <w:b/>
+          <w:bCs/>
+        </w:rPr>
+      </w:pPr>
+      <w:r>
+        <w:rPr>
+          <w:b/>
+          <w:bCs/>
+        </w:rPr>
+        <w:t>Richiesta Prenotazione</w:t>
+      </w:r>
+    </w:p>
+    <w:tbl>
+      <w:tblPr>
+        <w:tblStyle w:val="Grigliatabella"/>
+        <w:tblW w:w="0" w:type="auto"/>
+        <w:tblLook w:val="04A0" w:firstRow="1" w:lastRow="0" w:firstColumn="1" w:lastColumn="0" w:noHBand="0" w:noVBand="1"/>
+      </w:tblPr>
+      <w:tblGrid>
+        <w:gridCol w:w="2284"/>
+        <w:gridCol w:w="2407"/>
+        <w:gridCol w:w="2407"/>
+      </w:tblGrid>
+      <w:tr>
+        <w:tc>
+          <w:tcPr>
+            <w:tcW w:w="2284" w:type="dxa"/>
+          </w:tcPr>
+          <w:p>
+            <w:r>
+              <w:t>ID</w:t>
+            </w:r>
+          </w:p>
+        </w:tc>
+        <w:tc>
+          <w:tcPr>
+            <w:tcW w:w="4814" w:type="dxa"/>
+            <w:gridSpan w:val="2"/>
+          </w:tcPr>
+          <w:p>
+            <w:r>
+              <w:t>UC_</w:t>
+            </w:r>
+            <w:r>
+              <w:t>5</w:t>
+            </w:r>
+            <w:r>
+              <w:t>.</w:t>
+            </w:r>
+            <w:r>
+              <w:t>1</w:t>
+            </w:r>
+          </w:p>
+        </w:tc>
+      </w:tr>
+      <w:tr>
+        <w:tc>
+          <w:tcPr>
+            <w:tcW w:w="2284" w:type="dxa"/>
+          </w:tcPr>
+          <w:p>
+            <w:r>
+              <w:t>Nome Use Case</w:t>
+            </w:r>
+          </w:p>
+        </w:tc>
+        <w:tc>
+          <w:tcPr>
+            <w:tcW w:w="4814" w:type="dxa"/>
+            <w:gridSpan w:val="2"/>
+          </w:tcPr>
+          <w:p>
+            <w:r>
+              <w:t>Richiesta prenotazione</w:t>
+            </w:r>
+          </w:p>
+        </w:tc>
+      </w:tr>
+      <w:tr>
+        <w:tc>
+          <w:tcPr>
+            <w:tcW w:w="2284" w:type="dxa"/>
+          </w:tcPr>
+          <w:p>
+            <w:r>
+              <w:t>Partecipanti</w:t>
+            </w:r>
+          </w:p>
+        </w:tc>
+        <w:tc>
+          <w:tcPr>
+            <w:tcW w:w="4814" w:type="dxa"/>
+            <w:gridSpan w:val="2"/>
+          </w:tcPr>
+          <w:p>
+            <w:r>
+              <w:t>Utente loggato</w:t>
+            </w:r>
+          </w:p>
+        </w:tc>
+      </w:tr>
+      <w:tr>
+        <w:tc>
+          <w:tcPr>
+            <w:tcW w:w="2284" w:type="dxa"/>
+          </w:tcPr>
+          <w:p>
+            <w:r>
+              <w:t>Condizione d’ingresso</w:t>
+            </w:r>
+          </w:p>
+        </w:tc>
+        <w:tc>
+          <w:tcPr>
+            <w:tcW w:w="4814" w:type="dxa"/>
+            <w:gridSpan w:val="2"/>
+          </w:tcPr>
+          <w:p>
+            <w:r>
+              <w:t>---</w:t>
+            </w:r>
+          </w:p>
+        </w:tc>
+      </w:tr>
+      <w:tr>
+        <w:tc>
+          <w:tcPr>
+            <w:tcW w:w="2284" w:type="dxa"/>
+          </w:tcPr>
+          <w:p>
+            <w:r>
+              <w:t>Flusso di eventi</w:t>
+            </w:r>
+          </w:p>
+        </w:tc>
+        <w:tc>
+          <w:tcPr>
+            <w:tcW w:w="2407" w:type="dxa"/>
+          </w:tcPr>
+          <w:p>
+            <w:pPr>
+              <w:jc w:val="center"/>
+            </w:pPr>
+            <w:r>
+              <w:t>Utente</w:t>
+            </w:r>
+          </w:p>
+          <w:p>
+            <w:pPr>
+              <w:tabs>
+                <w:tab w:val="left" w:pos="180"/>
+              </w:tabs>
+            </w:pPr>
+            <w:r>
+              <w:tab/>
+            </w:r>
+          </w:p>
+          <w:p/>
+          <w:p/>
+          <w:p/>
+          <w:p/>
+          <w:p/>
+          <w:p/>
+          <w:p/>
+          <w:p>
+            <w:r>
+              <w:t>utente</w:t>
+            </w:r>
+          </w:p>
+          <w:p/>
+          <w:p/>
+          <w:p/>
+          <w:p/>
+          <w:p/>
+        </w:tc>
+        <w:tc>
+          <w:tcPr>
+            <w:tcW w:w="2407" w:type="dxa"/>
+          </w:tcPr>
+          <w:p>
+            <w:pPr>
+              <w:jc w:val="center"/>
+            </w:pPr>
+            <w:r>
+              <w:t>Sistema</w:t>
+            </w:r>
+          </w:p>
+          <w:p>
+            <w:r>
+              <w:t>sistema</w:t>
+            </w:r>
+          </w:p>
+          <w:p/>
+          <w:p/>
+          <w:p/>
+          <w:p/>
+          <w:p/>
+          <w:p/>
+          <w:p/>
+          <w:p/>
+          <w:p/>
+          <w:p/>
+          <w:p/>
+          <w:p>
+            <w:r>
+              <w:t>sistema</w:t>
+            </w:r>
+          </w:p>
+        </w:tc>
+      </w:tr>
+      <w:tr>
+        <w:tc>
+          <w:tcPr>
+            <w:tcW w:w="2284" w:type="dxa"/>
+          </w:tcPr>
+          <w:p>
+            <w:r>
+              <w:t>Condizioni d’uscita</w:t>
+            </w:r>
+          </w:p>
+        </w:tc>
+        <w:tc>
+          <w:tcPr>
+            <w:tcW w:w="4814" w:type="dxa"/>
+            <w:gridSpan w:val="2"/>
+          </w:tcPr>
+          <w:p>
+            <w:r>
+              <w:t xml:space="preserve">- </w:t>
+            </w:r>
+            <w:r>
+              <w:t>--</w:t>
+            </w:r>
+          </w:p>
+        </w:tc>
+      </w:tr>
+      <w:tr>
+        <w:tc>
+          <w:tcPr>
+            <w:tcW w:w="2284" w:type="dxa"/>
+          </w:tcPr>
+          <w:p>
+            <w:r>
+              <w:t>Eccezioni</w:t>
+            </w:r>
+          </w:p>
+        </w:tc>
+        <w:tc>
+          <w:tcPr>
+            <w:tcW w:w="4814" w:type="dxa"/>
+            <w:gridSpan w:val="2"/>
+          </w:tcPr>
+          <w:p>
+            <w:pPr>
+              <w:pStyle w:val="Paragrafoelenco"/>
+              <w:numPr>
+                <w:ilvl w:val="0"/>
+                <w:numId w:val="2"/>
+              </w:numPr>
+            </w:pPr>
+            <w:r>
+              <w:t>-</w:t>
+            </w:r>
+          </w:p>
+        </w:tc>
+      </w:tr>
+      <w:tr>
+        <w:tc>
+          <w:tcPr>
+            <w:tcW w:w="2284" w:type="dxa"/>
+          </w:tcPr>
+          <w:p>
+            <w:r>
+              <w:t>Requisiti di qualità</w:t>
+            </w:r>
+          </w:p>
+        </w:tc>
+        <w:tc>
+          <w:tcPr>
+            <w:tcW w:w="4814" w:type="dxa"/>
+            <w:gridSpan w:val="2"/>
+          </w:tcPr>
+          <w:p/>
+        </w:tc>
+      </w:tr>
+    </w:tbl>
+    <w:p>
+      <w:pPr>
+        <w:rPr>
+          <w:b/>
+          <w:bCs/>
+        </w:rPr>
+      </w:pPr>
+    </w:p>
+    <w:p>
+      <w:pPr>
+        <w:rPr>
+          <w:b/>
+          <w:bCs/>
+        </w:rPr>
+      </w:pPr>
+    </w:p>
+    <w:p>
+      <w:pPr>
+        <w:rPr>
+          <w:b/>
+          <w:bCs/>
+        </w:rPr>
+      </w:pPr>
+    </w:p>
+    <w:p>
+      <w:pPr>
+        <w:rPr>
+          <w:b/>
+          <w:bCs/>
+        </w:rPr>
+      </w:pPr>
+    </w:p>
+    <w:p>
+      <w:pPr>
+        <w:rPr>
+          <w:b/>
+          <w:bCs/>
+        </w:rPr>
+      </w:pPr>
+    </w:p>
+    <w:p>
+      <w:pPr>
+        <w:rPr>
+          <w:b/>
+          <w:bCs/>
+        </w:rPr>
+      </w:pPr>
+    </w:p>
+    <w:p>
+      <w:pPr>
+        <w:rPr>
+          <w:b/>
+          <w:bCs/>
+        </w:rPr>
+      </w:pPr>
+    </w:p>
+    <w:p>
+      <w:pPr>
+        <w:rPr>
+          <w:b/>
+          <w:bCs/>
+        </w:rPr>
+      </w:pPr>
+    </w:p>
+    <w:p>
+      <w:pPr>
+        <w:rPr>
+          <w:b/>
+          <w:bCs/>
+        </w:rPr>
+      </w:pPr>
+    </w:p>
+    <w:p>
+      <w:pPr>
+        <w:rPr>
+          <w:b/>
+          <w:bCs/>
+        </w:rPr>
+      </w:pPr>
+    </w:p>
+    <w:p>
+      <w:pPr>
+        <w:rPr>
+          <w:b/>
+          <w:bCs/>
+        </w:rPr>
+      </w:pPr>
+    </w:p>
+    <w:p>
+      <w:pPr>
+        <w:rPr>
+          <w:b/>
+          <w:bCs/>
+        </w:rPr>
+      </w:pPr>
+    </w:p>
+    <w:p>
+      <w:pPr>
+        <w:rPr>
+          <w:b/>
+          <w:bCs/>
+        </w:rPr>
+      </w:pPr>
+    </w:p>
+    <w:p>
+      <w:pPr>
+        <w:rPr>
+          <w:b/>
+          <w:bCs/>
+        </w:rPr>
+      </w:pPr>
+    </w:p>
+    <w:p>
+      <w:pPr>
+        <w:rPr>
+          <w:b/>
+          <w:bCs/>
+        </w:rPr>
+      </w:pPr>
+    </w:p>
+    <w:p>
+      <w:pPr>
+        <w:rPr>
+          <w:b/>
+          <w:bCs/>
+        </w:rPr>
+      </w:pPr>
+    </w:p>
+    <w:p>
+      <w:pPr>
+        <w:rPr>
+          <w:b/>
+          <w:bCs/>
+        </w:rPr>
+      </w:pPr>
+      <w:r>
+        <w:rPr>
+          <w:b/>
+          <w:bCs/>
+        </w:rPr>
+        <w:t>Modifica Prenotazione</w:t>
+      </w:r>
+    </w:p>
+    <w:tbl>
+      <w:tblPr>
+        <w:tblStyle w:val="Grigliatabella"/>
+        <w:tblW w:w="0" w:type="auto"/>
+        <w:tblLook w:val="04A0" w:firstRow="1" w:lastRow="0" w:firstColumn="1" w:lastColumn="0" w:noHBand="0" w:noVBand="1"/>
+      </w:tblPr>
+      <w:tblGrid>
+        <w:gridCol w:w="2284"/>
+        <w:gridCol w:w="2407"/>
+        <w:gridCol w:w="2407"/>
+      </w:tblGrid>
+      <w:tr>
+        <w:tc>
+          <w:tcPr>
+            <w:tcW w:w="2284" w:type="dxa"/>
+          </w:tcPr>
+          <w:p>
+            <w:r>
+              <w:t>ID</w:t>
+            </w:r>
+          </w:p>
+        </w:tc>
+        <w:tc>
+          <w:tcPr>
+            <w:tcW w:w="4814" w:type="dxa"/>
+            <w:gridSpan w:val="2"/>
+          </w:tcPr>
+          <w:p>
+            <w:r>
+              <w:t>UC_</w:t>
+            </w:r>
+            <w:r>
+              <w:t>5</w:t>
+            </w:r>
+            <w:r>
+              <w:t>.</w:t>
+            </w:r>
+            <w:r>
+              <w:t>2</w:t>
+            </w:r>
+          </w:p>
+        </w:tc>
+      </w:tr>
+      <w:tr>
+        <w:tc>
+          <w:tcPr>
+            <w:tcW w:w="2284" w:type="dxa"/>
+          </w:tcPr>
+          <w:p>
+            <w:r>
+              <w:t>Nome Use Case</w:t>
+            </w:r>
+          </w:p>
+        </w:tc>
+        <w:tc>
+          <w:tcPr>
+            <w:tcW w:w="4814" w:type="dxa"/>
+            <w:gridSpan w:val="2"/>
+          </w:tcPr>
+          <w:p>
+            <w:r>
+              <w:t>Modifica prenotazione</w:t>
+            </w:r>
+          </w:p>
+        </w:tc>
+      </w:tr>
+      <w:tr>
+        <w:tc>
+          <w:tcPr>
+            <w:tcW w:w="2284" w:type="dxa"/>
+          </w:tcPr>
+          <w:p>
+            <w:r>
+              <w:t>Partecipanti</w:t>
+            </w:r>
+          </w:p>
+        </w:tc>
+        <w:tc>
+          <w:tcPr>
+            <w:tcW w:w="4814" w:type="dxa"/>
+            <w:gridSpan w:val="2"/>
+          </w:tcPr>
+          <w:p>
+            <w:r>
+              <w:t>Utente loggato</w:t>
+            </w:r>
+          </w:p>
+        </w:tc>
+      </w:tr>
+      <w:tr>
+        <w:tc>
+          <w:tcPr>
+            <w:tcW w:w="2284" w:type="dxa"/>
+          </w:tcPr>
+          <w:p>
+            <w:r>
+              <w:t>Condizione d’ingresso</w:t>
+            </w:r>
+          </w:p>
+        </w:tc>
+        <w:tc>
+          <w:tcPr>
+            <w:tcW w:w="4814" w:type="dxa"/>
+            <w:gridSpan w:val="2"/>
+          </w:tcPr>
+          <w:p>
+            <w:r>
+              <w:t>---</w:t>
+            </w:r>
+          </w:p>
+        </w:tc>
+      </w:tr>
+      <w:tr>
+        <w:tc>
+          <w:tcPr>
+            <w:tcW w:w="2284" w:type="dxa"/>
+          </w:tcPr>
+          <w:p>
+            <w:r>
+              <w:t>Flusso di eventi</w:t>
+            </w:r>
+          </w:p>
+        </w:tc>
+        <w:tc>
+          <w:tcPr>
+            <w:tcW w:w="2407" w:type="dxa"/>
+          </w:tcPr>
+          <w:p>
+            <w:pPr>
+              <w:jc w:val="center"/>
+            </w:pPr>
+            <w:r>
+              <w:t>Utente</w:t>
+            </w:r>
+          </w:p>
+          <w:p>
+            <w:pPr>
+              <w:tabs>
+                <w:tab w:val="left" w:pos="180"/>
+              </w:tabs>
+            </w:pPr>
+            <w:r>
+              <w:tab/>
+            </w:r>
+          </w:p>
+          <w:p/>
+          <w:p/>
+          <w:p/>
+          <w:p/>
+          <w:p/>
+          <w:p/>
+          <w:p/>
+          <w:p>
+            <w:r>
+              <w:t>utente</w:t>
+            </w:r>
+          </w:p>
+          <w:p/>
+          <w:p/>
+          <w:p/>
+          <w:p/>
+          <w:p/>
+        </w:tc>
+        <w:tc>
+          <w:tcPr>
+            <w:tcW w:w="2407" w:type="dxa"/>
+          </w:tcPr>
+          <w:p>
+            <w:pPr>
+              <w:jc w:val="center"/>
+            </w:pPr>
+            <w:r>
+              <w:t>Sistema</w:t>
+            </w:r>
+          </w:p>
+          <w:p>
+            <w:r>
+              <w:t>sistema</w:t>
+            </w:r>
+          </w:p>
+          <w:p/>
+          <w:p/>
+          <w:p/>
+          <w:p/>
+          <w:p/>
+          <w:p/>
+          <w:p/>
+          <w:p/>
+          <w:p/>
+          <w:p>
+            <w:r>
+              <w:t>sistema</w:t>
+            </w:r>
+          </w:p>
+        </w:tc>
+      </w:tr>
+      <w:tr>
+        <w:tc>
+          <w:tcPr>
+            <w:tcW w:w="2284" w:type="dxa"/>
+          </w:tcPr>
+          <w:p>
+            <w:r>
+              <w:t>Condizioni d’uscita</w:t>
+            </w:r>
+          </w:p>
+        </w:tc>
+        <w:tc>
+          <w:tcPr>
+            <w:tcW w:w="4814" w:type="dxa"/>
+            <w:gridSpan w:val="2"/>
+          </w:tcPr>
+          <w:p>
+            <w:r>
+              <w:t>----</w:t>
+            </w:r>
+          </w:p>
+        </w:tc>
+      </w:tr>
+      <w:tr>
+        <w:tc>
+          <w:tcPr>
+            <w:tcW w:w="2284" w:type="dxa"/>
+          </w:tcPr>
+          <w:p>
+            <w:r>
+              <w:t>Eccezioni</w:t>
+            </w:r>
+          </w:p>
+        </w:tc>
+        <w:tc>
+          <w:tcPr>
+            <w:tcW w:w="4814" w:type="dxa"/>
+            <w:gridSpan w:val="2"/>
+          </w:tcPr>
+          <w:p>
+            <w:pPr>
+              <w:pStyle w:val="Paragrafoelenco"/>
+              <w:numPr>
+                <w:ilvl w:val="0"/>
+                <w:numId w:val="2"/>
+              </w:numPr>
+            </w:pPr>
+            <w:r>
+              <w:t>---</w:t>
+            </w:r>
+          </w:p>
+        </w:tc>
+      </w:tr>
+      <w:tr>
+        <w:tc>
+          <w:tcPr>
+            <w:tcW w:w="2284" w:type="dxa"/>
+          </w:tcPr>
+          <w:p>
+            <w:r>
+              <w:t>Requisiti di qualità</w:t>
+            </w:r>
+          </w:p>
+        </w:tc>
+        <w:tc>
+          <w:tcPr>
+            <w:tcW w:w="4814" w:type="dxa"/>
+            <w:gridSpan w:val="2"/>
+          </w:tcPr>
+          <w:p/>
+        </w:tc>
+      </w:tr>
+    </w:tbl>
+    <w:p>
+      <w:pPr>
+        <w:rPr>
+          <w:b/>
+          <w:bCs/>
+        </w:rPr>
+      </w:pPr>
+    </w:p>
+    <w:p>
+      <w:pPr>
+        <w:rPr>
+          <w:b/>
+          <w:bCs/>
+        </w:rPr>
+      </w:pPr>
+    </w:p>
+    <w:p>
+      <w:pPr>
+        <w:rPr>
+          <w:b/>
+          <w:bCs/>
+        </w:rPr>
+      </w:pPr>
+    </w:p>
+    <w:p>
+      <w:pPr>
+        <w:rPr>
+          <w:b/>
+          <w:bCs/>
+        </w:rPr>
+      </w:pPr>
+    </w:p>
+    <w:p>
+      <w:pPr>
+        <w:rPr>
+          <w:b/>
+          <w:bCs/>
+        </w:rPr>
+      </w:pPr>
+    </w:p>
+    <w:p>
+      <w:pPr>
+        <w:rPr>
+          <w:b/>
+          <w:bCs/>
+        </w:rPr>
+      </w:pPr>
+    </w:p>
+    <w:p>
+      <w:pPr>
+        <w:rPr>
+          <w:b/>
+          <w:bCs/>
+        </w:rPr>
+      </w:pPr>
+    </w:p>
+    <w:p>
+      <w:pPr>
+        <w:rPr>
+          <w:b/>
+          <w:bCs/>
+        </w:rPr>
+      </w:pPr>
+    </w:p>
+    <w:p>
+      <w:pPr>
+        <w:rPr>
+          <w:b/>
+          <w:bCs/>
+        </w:rPr>
+      </w:pPr>
+    </w:p>
+    <w:p>
+      <w:pPr>
+        <w:rPr>
+          <w:b/>
+          <w:bCs/>
+        </w:rPr>
+      </w:pPr>
+    </w:p>
+    <w:p>
+      <w:pPr>
+        <w:rPr>
+          <w:b/>
+          <w:bCs/>
+        </w:rPr>
+      </w:pPr>
+    </w:p>
+    <w:p>
+      <w:pPr>
+        <w:rPr>
+          <w:b/>
+          <w:bCs/>
+        </w:rPr>
+      </w:pPr>
+    </w:p>
+    <w:p>
+      <w:pPr>
+        <w:rPr>
+          <w:b/>
+          <w:bCs/>
+        </w:rPr>
+      </w:pPr>
+    </w:p>
+    <w:p>
+      <w:pPr>
+        <w:rPr>
+          <w:b/>
+          <w:bCs/>
+        </w:rPr>
+      </w:pPr>
+    </w:p>
+    <w:p>
+      <w:pPr>
+        <w:rPr>
+          <w:b/>
+          <w:bCs/>
+        </w:rPr>
+      </w:pPr>
+    </w:p>
+    <w:p>
+      <w:pPr>
+        <w:rPr>
+          <w:b/>
+          <w:bCs/>
+        </w:rPr>
+      </w:pPr>
+    </w:p>
+    <w:p>
+      <w:pPr>
+        <w:rPr>
+          <w:b/>
+          <w:bCs/>
+        </w:rPr>
+      </w:pPr>
+    </w:p>
+    <w:p>
+      <w:pPr>
+        <w:rPr>
+          <w:b/>
+          <w:bCs/>
+        </w:rPr>
+      </w:pPr>
+      <w:r>
+        <w:rPr>
+          <w:b/>
+          <w:bCs/>
+        </w:rPr>
+        <w:t>Visualizza Prenotazione</w:t>
+      </w:r>
+    </w:p>
+    <w:tbl>
+      <w:tblPr>
+        <w:tblStyle w:val="Grigliatabella"/>
+        <w:tblW w:w="0" w:type="auto"/>
+        <w:tblLook w:val="04A0" w:firstRow="1" w:lastRow="0" w:firstColumn="1" w:lastColumn="0" w:noHBand="0" w:noVBand="1"/>
+      </w:tblPr>
+      <w:tblGrid>
+        <w:gridCol w:w="2284"/>
+        <w:gridCol w:w="2407"/>
+        <w:gridCol w:w="2407"/>
+      </w:tblGrid>
+      <w:tr>
+        <w:tc>
+          <w:tcPr>
+            <w:tcW w:w="2284" w:type="dxa"/>
+          </w:tcPr>
+          <w:p>
+            <w:r>
+              <w:t>ID</w:t>
+            </w:r>
+          </w:p>
+        </w:tc>
+        <w:tc>
+          <w:tcPr>
+            <w:tcW w:w="4814" w:type="dxa"/>
+            <w:gridSpan w:val="2"/>
+          </w:tcPr>
+          <w:p>
+            <w:r>
+              <w:t>UC_</w:t>
+            </w:r>
+            <w:r>
+              <w:t>5</w:t>
+            </w:r>
+            <w:r>
+              <w:t>.</w:t>
+            </w:r>
+            <w:r>
+              <w:t>3</w:t>
+            </w:r>
+          </w:p>
+        </w:tc>
+      </w:tr>
+      <w:tr>
+        <w:tc>
+          <w:tcPr>
+            <w:tcW w:w="2284" w:type="dxa"/>
+          </w:tcPr>
+          <w:p>
+            <w:r>
+              <w:t>Nome Use Case</w:t>
+            </w:r>
+          </w:p>
+        </w:tc>
+        <w:tc>
+          <w:tcPr>
+            <w:tcW w:w="4814" w:type="dxa"/>
+            <w:gridSpan w:val="2"/>
+          </w:tcPr>
+          <w:p>
+            <w:r>
+              <w:t>Visualizza prenotazione</w:t>
+            </w:r>
+          </w:p>
+        </w:tc>
+      </w:tr>
+      <w:tr>
+        <w:tc>
+          <w:tcPr>
+            <w:tcW w:w="2284" w:type="dxa"/>
+          </w:tcPr>
+          <w:p>
+            <w:r>
+              <w:t>Partecipanti</w:t>
+            </w:r>
+          </w:p>
+        </w:tc>
+        <w:tc>
+          <w:tcPr>
+            <w:tcW w:w="4814" w:type="dxa"/>
+            <w:gridSpan w:val="2"/>
+          </w:tcPr>
+          <w:p>
+            <w:r>
+              <w:t xml:space="preserve">Utente </w:t>
+            </w:r>
+            <w:proofErr w:type="spellStart"/>
+            <w:proofErr w:type="gramStart"/>
+            <w:r>
+              <w:t>loggato,contadino</w:t>
+            </w:r>
+            <w:proofErr w:type="gramEnd"/>
+            <w:r>
+              <w:t>,admin</w:t>
+            </w:r>
+            <w:proofErr w:type="spellEnd"/>
+          </w:p>
+        </w:tc>
+      </w:tr>
+      <w:tr>
+        <w:tc>
+          <w:tcPr>
+            <w:tcW w:w="2284" w:type="dxa"/>
+          </w:tcPr>
+          <w:p>
+            <w:r>
+              <w:t>Condizione d’ingresso</w:t>
+            </w:r>
+          </w:p>
+        </w:tc>
+        <w:tc>
+          <w:tcPr>
+            <w:tcW w:w="4814" w:type="dxa"/>
+            <w:gridSpan w:val="2"/>
+          </w:tcPr>
+          <w:p>
+            <w:r>
+              <w:t>----</w:t>
+            </w:r>
+          </w:p>
+        </w:tc>
+      </w:tr>
+      <w:tr>
+        <w:tc>
+          <w:tcPr>
+            <w:tcW w:w="2284" w:type="dxa"/>
+          </w:tcPr>
+          <w:p>
+            <w:r>
+              <w:t>Flusso di eventi</w:t>
+            </w:r>
+          </w:p>
+        </w:tc>
+        <w:tc>
+          <w:tcPr>
+            <w:tcW w:w="2407" w:type="dxa"/>
+          </w:tcPr>
+          <w:p>
+            <w:pPr>
+              <w:jc w:val="center"/>
+            </w:pPr>
+            <w:r>
+              <w:t>Utente</w:t>
+            </w:r>
+          </w:p>
+          <w:p>
+            <w:pPr>
+              <w:tabs>
+                <w:tab w:val="left" w:pos="180"/>
+              </w:tabs>
+            </w:pPr>
+            <w:r>
+              <w:tab/>
+            </w:r>
+          </w:p>
+          <w:p/>
+          <w:p/>
+          <w:p/>
+          <w:p/>
+          <w:p/>
+          <w:p/>
+          <w:p/>
+          <w:p>
+            <w:r>
+              <w:t>utente</w:t>
+            </w:r>
+          </w:p>
+          <w:p/>
+          <w:p/>
+          <w:p/>
+          <w:p/>
+          <w:p/>
+        </w:tc>
+        <w:tc>
+          <w:tcPr>
+            <w:tcW w:w="2407" w:type="dxa"/>
+          </w:tcPr>
+          <w:p>
+            <w:pPr>
+              <w:jc w:val="center"/>
+            </w:pPr>
+            <w:r>
+              <w:t>Sistema</w:t>
+            </w:r>
+          </w:p>
+          <w:p>
+            <w:r>
+              <w:t>sistema</w:t>
+            </w:r>
+          </w:p>
+          <w:p/>
+          <w:p/>
+          <w:p/>
+          <w:p/>
+          <w:p/>
+          <w:p/>
+          <w:p/>
+          <w:p/>
+          <w:p/>
+          <w:p/>
+          <w:p/>
+          <w:p>
+            <w:r>
+              <w:t>sistema</w:t>
+            </w:r>
+          </w:p>
+        </w:tc>
+      </w:tr>
+      <w:tr>
+        <w:tc>
+          <w:tcPr>
+            <w:tcW w:w="2284" w:type="dxa"/>
+          </w:tcPr>
+          <w:p>
+            <w:r>
+              <w:t>Condizioni d’uscita</w:t>
+            </w:r>
+          </w:p>
+        </w:tc>
+        <w:tc>
+          <w:tcPr>
+            <w:tcW w:w="4814" w:type="dxa"/>
+            <w:gridSpan w:val="2"/>
+          </w:tcPr>
+          <w:p>
+            <w:r>
+              <w:t xml:space="preserve">- </w:t>
+            </w:r>
+            <w:r>
+              <w:t>---</w:t>
+            </w:r>
+          </w:p>
+        </w:tc>
+      </w:tr>
+      <w:tr>
+        <w:tc>
+          <w:tcPr>
+            <w:tcW w:w="2284" w:type="dxa"/>
+          </w:tcPr>
+          <w:p>
+            <w:r>
+              <w:t>Eccezioni</w:t>
+            </w:r>
+          </w:p>
+        </w:tc>
+        <w:tc>
+          <w:tcPr>
+            <w:tcW w:w="4814" w:type="dxa"/>
+            <w:gridSpan w:val="2"/>
+          </w:tcPr>
+          <w:p>
+            <w:pPr>
+              <w:pStyle w:val="Paragrafoelenco"/>
+              <w:numPr>
+                <w:ilvl w:val="0"/>
+                <w:numId w:val="2"/>
+              </w:numPr>
+            </w:pPr>
+            <w:r>
+              <w:t>---</w:t>
+            </w:r>
+          </w:p>
+        </w:tc>
+      </w:tr>
+      <w:tr>
+        <w:tc>
+          <w:tcPr>
+            <w:tcW w:w="2284" w:type="dxa"/>
+          </w:tcPr>
+          <w:p>
+            <w:r>
+              <w:t>Requisiti di qualità</w:t>
+            </w:r>
+          </w:p>
+        </w:tc>
+        <w:tc>
+          <w:tcPr>
+            <w:tcW w:w="4814" w:type="dxa"/>
+            <w:gridSpan w:val="2"/>
+          </w:tcPr>
+          <w:p/>
+        </w:tc>
+      </w:tr>
+    </w:tbl>
+    <w:p>
+      <w:pPr>
+        <w:rPr>
+          <w:b/>
+          <w:bCs/>
+        </w:rPr>
+      </w:pPr>
+    </w:p>
+    <w:p/>
+    <w:p/>
+    <w:p/>
+    <w:p/>
+    <w:p/>
+    <w:p/>
+    <w:p/>
+    <w:p/>
+    <w:p/>
+    <w:p/>
+    <w:p/>
+    <w:p/>
+    <w:p/>
+    <w:p/>
+    <w:p/>
+    <w:p/>
+    <w:p>
+      <w:r>
+        <w:t>+Gestione Prodotti</w:t>
+      </w:r>
+    </w:p>
+    <w:p>
+      <w:pPr>
+        <w:rPr>
+          <w:b/>
+          <w:bCs/>
+        </w:rPr>
+      </w:pPr>
+      <w:r>
+        <w:rPr>
+          <w:b/>
+          <w:bCs/>
+        </w:rPr>
+        <w:t>Visualizza prodotti</w:t>
+      </w:r>
+    </w:p>
+    <w:tbl>
+      <w:tblPr>
+        <w:tblStyle w:val="Grigliatabella"/>
+        <w:tblW w:w="0" w:type="auto"/>
+        <w:tblLook w:val="04A0" w:firstRow="1" w:lastRow="0" w:firstColumn="1" w:lastColumn="0" w:noHBand="0" w:noVBand="1"/>
+      </w:tblPr>
+      <w:tblGrid>
+        <w:gridCol w:w="2284"/>
+        <w:gridCol w:w="2407"/>
+        <w:gridCol w:w="2407"/>
+      </w:tblGrid>
+      <w:tr>
+        <w:tc>
+          <w:tcPr>
+            <w:tcW w:w="2284" w:type="dxa"/>
+          </w:tcPr>
+          <w:p>
+            <w:r>
+              <w:t>ID</w:t>
+            </w:r>
+          </w:p>
+        </w:tc>
+        <w:tc>
+          <w:tcPr>
+            <w:tcW w:w="4814" w:type="dxa"/>
+            <w:gridSpan w:val="2"/>
+          </w:tcPr>
+          <w:p>
+            <w:r>
+              <w:t>UC_</w:t>
+            </w:r>
+            <w:r>
+              <w:t>6</w:t>
+            </w:r>
+            <w:r>
+              <w:t>.</w:t>
+            </w:r>
+            <w:r>
+              <w:t>1</w:t>
+            </w:r>
+          </w:p>
+        </w:tc>
+      </w:tr>
+      <w:tr>
+        <w:tc>
+          <w:tcPr>
+            <w:tcW w:w="2284" w:type="dxa"/>
+          </w:tcPr>
+          <w:p>
+            <w:r>
+              <w:t>Nome Use Case</w:t>
+            </w:r>
+          </w:p>
+        </w:tc>
+        <w:tc>
+          <w:tcPr>
+            <w:tcW w:w="4814" w:type="dxa"/>
+            <w:gridSpan w:val="2"/>
+          </w:tcPr>
+          <w:p>
+            <w:proofErr w:type="spellStart"/>
+            <w:r>
+              <w:t>visualizzaProdotti</w:t>
+            </w:r>
+            <w:proofErr w:type="spellEnd"/>
+          </w:p>
+        </w:tc>
+      </w:tr>
+      <w:tr>
+        <w:tc>
+          <w:tcPr>
+            <w:tcW w:w="2284" w:type="dxa"/>
+          </w:tcPr>
+          <w:p>
+            <w:r>
+              <w:t>Partecipanti</w:t>
+            </w:r>
+          </w:p>
+        </w:tc>
+        <w:tc>
+          <w:tcPr>
+            <w:tcW w:w="4814" w:type="dxa"/>
+            <w:gridSpan w:val="2"/>
+          </w:tcPr>
+          <w:p>
+            <w:r>
+              <w:t>Utente</w:t>
+            </w:r>
+            <w:r>
+              <w:t xml:space="preserve"> loggato</w:t>
+            </w:r>
+          </w:p>
+        </w:tc>
+      </w:tr>
+      <w:tr>
+        <w:tc>
+          <w:tcPr>
+            <w:tcW w:w="2284" w:type="dxa"/>
+          </w:tcPr>
+          <w:p>
+            <w:r>
+              <w:t>Condizione d’ingresso</w:t>
+            </w:r>
+          </w:p>
+        </w:tc>
+        <w:tc>
+          <w:tcPr>
+            <w:tcW w:w="4814" w:type="dxa"/>
+            <w:gridSpan w:val="2"/>
+          </w:tcPr>
+          <w:p>
+            <w:r>
+              <w:t xml:space="preserve">L’utente si collega a </w:t>
+            </w:r>
+            <w:proofErr w:type="gramStart"/>
+            <w:r>
+              <w:t>Piantala ,</w:t>
+            </w:r>
+            <w:proofErr w:type="gramEnd"/>
+            <w:r>
+              <w:t xml:space="preserve"> effettua il caso d’uso </w:t>
+            </w:r>
+            <w:r>
+              <w:rPr>
+                <w:color w:val="FF0000"/>
+              </w:rPr>
+              <w:t>UC_6.1</w:t>
+            </w:r>
+          </w:p>
+        </w:tc>
+      </w:tr>
+      <w:tr>
+        <w:tc>
+          <w:tcPr>
+            <w:tcW w:w="2284" w:type="dxa"/>
+          </w:tcPr>
+          <w:p>
+            <w:r>
+              <w:t>Flusso di eventi</w:t>
+            </w:r>
+          </w:p>
+        </w:tc>
+        <w:tc>
+          <w:tcPr>
+            <w:tcW w:w="2407" w:type="dxa"/>
+          </w:tcPr>
+          <w:p>
+            <w:pPr>
+              <w:jc w:val="center"/>
+            </w:pPr>
+            <w:r>
+              <w:t>Utente</w:t>
+            </w:r>
+          </w:p>
+          <w:p>
+            <w:pPr>
+              <w:tabs>
+                <w:tab w:val="left" w:pos="180"/>
+              </w:tabs>
+            </w:pPr>
+            <w:r>
+              <w:tab/>
+            </w:r>
+          </w:p>
+          <w:p/>
+          <w:p/>
+          <w:p/>
+          <w:p/>
+          <w:p/>
+          <w:p/>
+          <w:p/>
+          <w:p>
+            <w:r>
+              <w:t>L’utente</w:t>
+            </w:r>
+            <w:r>
+              <w:t xml:space="preserve"> </w:t>
+            </w:r>
+            <w:r>
+              <w:t>loggato clicca sul pulsante “Prodotti”</w:t>
+            </w:r>
+            <w:r>
+              <w:t>.</w:t>
+            </w:r>
+          </w:p>
+          <w:p/>
+          <w:p/>
+          <w:p/>
+          <w:p/>
+          <w:p/>
+        </w:tc>
+        <w:tc>
+          <w:tcPr>
+            <w:tcW w:w="2407" w:type="dxa"/>
+          </w:tcPr>
+          <w:p>
+            <w:pPr>
+              <w:jc w:val="center"/>
+            </w:pPr>
+            <w:r>
+              <w:t>Sistema</w:t>
+            </w:r>
+          </w:p>
+          <w:p>
+            <w:r>
+              <w:t xml:space="preserve">Il sistema mostra </w:t>
+            </w:r>
+            <w:r>
+              <w:t>nella Home Page un menù di navigazione contenente “Prodotti”.</w:t>
+            </w:r>
+          </w:p>
+          <w:p/>
+          <w:p/>
+          <w:p/>
+          <w:p/>
+          <w:p/>
+          <w:p>
+            <w:r>
+              <w:t>Una volta selezionata la voce “Prodotti” il sistema mostra in una pagina la lista di tutti i prodotti presenti nel sistema, inseriti precedentemente, contenente il “Numero Prodotto”</w:t>
+            </w:r>
+            <w:proofErr w:type="gramStart"/>
+            <w:r>
+              <w:t>, ”Foto</w:t>
+            </w:r>
+            <w:proofErr w:type="gramEnd"/>
+            <w:r>
+              <w:t xml:space="preserve">”, “Nome”, “Link al prodotto”, “Prezzo”, “Disponibilità” </w:t>
+            </w:r>
+          </w:p>
+        </w:tc>
+      </w:tr>
+      <w:tr>
+        <w:tc>
+          <w:tcPr>
+            <w:tcW w:w="2284" w:type="dxa"/>
+          </w:tcPr>
+          <w:p>
+            <w:r>
+              <w:t>Condizioni d’uscita</w:t>
+            </w:r>
+          </w:p>
+        </w:tc>
+        <w:tc>
+          <w:tcPr>
+            <w:tcW w:w="4814" w:type="dxa"/>
+            <w:gridSpan w:val="2"/>
+          </w:tcPr>
+          <w:p>
+            <w:r>
+              <w:t xml:space="preserve">- </w:t>
+            </w:r>
+            <w:r>
+              <w:t>I prodotti nel sistema vengono visualizzati</w:t>
+            </w:r>
+          </w:p>
+        </w:tc>
+      </w:tr>
+      <w:tr>
+        <w:tc>
+          <w:tcPr>
+            <w:tcW w:w="2284" w:type="dxa"/>
+          </w:tcPr>
+          <w:p>
+            <w:r>
+              <w:t>Eccezioni</w:t>
+            </w:r>
+          </w:p>
+        </w:tc>
+        <w:tc>
+          <w:tcPr>
+            <w:tcW w:w="4814" w:type="dxa"/>
+            <w:gridSpan w:val="2"/>
+          </w:tcPr>
+          <w:p>
+            <w:pPr>
+              <w:pStyle w:val="Paragrafoelenco"/>
+            </w:pPr>
+          </w:p>
+        </w:tc>
+      </w:tr>
+      <w:tr>
+        <w:tc>
+          <w:tcPr>
+            <w:tcW w:w="2284" w:type="dxa"/>
+          </w:tcPr>
+          <w:p>
+            <w:r>
+              <w:t>Requisiti di qualità</w:t>
+            </w:r>
+          </w:p>
+        </w:tc>
+        <w:tc>
+          <w:tcPr>
+            <w:tcW w:w="4814" w:type="dxa"/>
+            <w:gridSpan w:val="2"/>
+          </w:tcPr>
+          <w:p/>
+        </w:tc>
+      </w:tr>
+    </w:tbl>
+    <w:p>
+      <w:pPr>
+        <w:rPr>
+          <w:b/>
+          <w:bCs/>
+        </w:rPr>
+      </w:pPr>
+    </w:p>
+    <w:p>
+      <w:pPr>
+        <w:rPr>
+          <w:b/>
+          <w:bCs/>
+        </w:rPr>
+      </w:pPr>
+    </w:p>
+    <w:p>
+      <w:pPr>
+        <w:rPr>
+          <w:b/>
+          <w:bCs/>
+        </w:rPr>
+      </w:pPr>
+    </w:p>
+    <w:p>
+      <w:pPr>
+        <w:rPr>
+          <w:b/>
+          <w:bCs/>
+        </w:rPr>
+      </w:pPr>
+    </w:p>
+    <w:p>
+      <w:pPr>
+        <w:rPr>
+          <w:b/>
+          <w:bCs/>
+        </w:rPr>
+      </w:pPr>
+    </w:p>
+    <w:p>
+      <w:pPr>
+        <w:rPr>
+          <w:b/>
+          <w:bCs/>
+        </w:rPr>
+      </w:pPr>
+    </w:p>
+    <w:p>
+      <w:pPr>
+        <w:rPr>
+          <w:b/>
+          <w:bCs/>
+        </w:rPr>
+      </w:pPr>
+    </w:p>
+    <w:p>
+      <w:pPr>
+        <w:rPr>
+          <w:b/>
+          <w:bCs/>
+        </w:rPr>
+      </w:pPr>
+    </w:p>
+    <w:p>
+      <w:pPr>
+        <w:rPr>
+          <w:b/>
+          <w:bCs/>
+        </w:rPr>
+      </w:pPr>
+    </w:p>
+    <w:p>
+      <w:pPr>
+        <w:rPr>
+          <w:b/>
+          <w:bCs/>
+        </w:rPr>
+      </w:pPr>
+    </w:p>
+    <w:p>
+      <w:pPr>
+        <w:rPr>
+          <w:b/>
+          <w:bCs/>
+        </w:rPr>
+      </w:pPr>
+    </w:p>
+    <w:p>
+      <w:pPr>
+        <w:rPr>
+          <w:b/>
+          <w:bCs/>
+        </w:rPr>
+      </w:pPr>
+    </w:p>
+    <w:p>
+      <w:r>
+        <w:rPr>
+          <w:b/>
+          <w:bCs/>
+        </w:rPr>
+        <w:t>Ricerca prodotti</w:t>
+      </w:r>
+    </w:p>
+    <w:tbl>
+      <w:tblPr>
+        <w:tblStyle w:val="Grigliatabella"/>
+        <w:tblW w:w="0" w:type="auto"/>
+        <w:tblLook w:val="04A0" w:firstRow="1" w:lastRow="0" w:firstColumn="1" w:lastColumn="0" w:noHBand="0" w:noVBand="1"/>
+      </w:tblPr>
+      <w:tblGrid>
+        <w:gridCol w:w="2284"/>
+        <w:gridCol w:w="2407"/>
+        <w:gridCol w:w="2407"/>
+      </w:tblGrid>
+      <w:tr>
+        <w:tc>
+          <w:tcPr>
+            <w:tcW w:w="2284" w:type="dxa"/>
+          </w:tcPr>
+          <w:p>
+            <w:r>
+              <w:t>ID</w:t>
+            </w:r>
+          </w:p>
+        </w:tc>
+        <w:tc>
+          <w:tcPr>
+            <w:tcW w:w="4814" w:type="dxa"/>
+            <w:gridSpan w:val="2"/>
+          </w:tcPr>
+          <w:p>
+            <w:r>
+              <w:t>UC_</w:t>
+            </w:r>
+            <w:r>
+              <w:t>6</w:t>
+            </w:r>
+            <w:r>
+              <w:t>.</w:t>
+            </w:r>
+            <w:r>
+              <w:t>2</w:t>
+            </w:r>
+          </w:p>
+        </w:tc>
+      </w:tr>
+      <w:tr>
+        <w:tc>
+          <w:tcPr>
+            <w:tcW w:w="2284" w:type="dxa"/>
+          </w:tcPr>
+          <w:p>
+            <w:r>
+              <w:t>Nome Use Case</w:t>
+            </w:r>
+          </w:p>
+        </w:tc>
+        <w:tc>
+          <w:tcPr>
+            <w:tcW w:w="4814" w:type="dxa"/>
+            <w:gridSpan w:val="2"/>
+          </w:tcPr>
+          <w:p>
+            <w:proofErr w:type="spellStart"/>
+            <w:r>
+              <w:t>ricercaProdotti</w:t>
+            </w:r>
+            <w:proofErr w:type="spellEnd"/>
+          </w:p>
+        </w:tc>
+      </w:tr>
+      <w:tr>
+        <w:tc>
+          <w:tcPr>
+            <w:tcW w:w="2284" w:type="dxa"/>
+          </w:tcPr>
+          <w:p>
+            <w:r>
+              <w:t>Partecipanti</w:t>
+            </w:r>
+          </w:p>
+        </w:tc>
+        <w:tc>
+          <w:tcPr>
+            <w:tcW w:w="4814" w:type="dxa"/>
+            <w:gridSpan w:val="2"/>
+          </w:tcPr>
+          <w:p>
+            <w:r>
+              <w:t>Utente</w:t>
+            </w:r>
+            <w:r>
+              <w:t xml:space="preserve"> loggato</w:t>
+            </w:r>
+          </w:p>
+        </w:tc>
+      </w:tr>
+      <w:tr>
+        <w:tc>
+          <w:tcPr>
+            <w:tcW w:w="2284" w:type="dxa"/>
+          </w:tcPr>
+          <w:p>
+            <w:r>
+              <w:t>Condizione d’ingresso</w:t>
+            </w:r>
+          </w:p>
+        </w:tc>
+        <w:tc>
+          <w:tcPr>
+            <w:tcW w:w="4814" w:type="dxa"/>
+            <w:gridSpan w:val="2"/>
+          </w:tcPr>
+          <w:p>
+            <w:r>
+              <w:t xml:space="preserve">L’utente effettua il caso d’uso </w:t>
+            </w:r>
+            <w:r>
+              <w:rPr>
+                <w:color w:val="FF0000"/>
+              </w:rPr>
+              <w:t>6.1</w:t>
+            </w:r>
+          </w:p>
+        </w:tc>
+      </w:tr>
+      <w:tr>
+        <w:tc>
+          <w:tcPr>
+            <w:tcW w:w="2284" w:type="dxa"/>
+          </w:tcPr>
+          <w:p>
+            <w:r>
+              <w:t>Flusso di eventi</w:t>
+            </w:r>
+          </w:p>
+        </w:tc>
+        <w:tc>
+          <w:tcPr>
+            <w:tcW w:w="2407" w:type="dxa"/>
+          </w:tcPr>
+          <w:p>
+            <w:pPr>
+              <w:jc w:val="center"/>
+            </w:pPr>
+            <w:r>
+              <w:t>Utente</w:t>
+            </w:r>
+          </w:p>
+          <w:p>
+            <w:pPr>
+              <w:tabs>
+                <w:tab w:val="left" w:pos="180"/>
+              </w:tabs>
+            </w:pPr>
+            <w:r>
+              <w:tab/>
+            </w:r>
+          </w:p>
+          <w:p/>
+          <w:p/>
+          <w:p/>
+          <w:p/>
+          <w:p/>
+          <w:p/>
+          <w:p/>
+          <w:p>
+            <w:r>
+              <w:t>L’utente loggato inserisce il nome del prodotto all’interno della barra e clicca sul pulsante di ricerca</w:t>
+            </w:r>
+            <w:r>
+              <w:t>.</w:t>
+            </w:r>
+          </w:p>
+          <w:p/>
+          <w:p/>
+          <w:p/>
+          <w:p/>
+          <w:p/>
+        </w:tc>
+        <w:tc>
+          <w:tcPr>
+            <w:tcW w:w="2407" w:type="dxa"/>
+          </w:tcPr>
+          <w:p>
+            <w:pPr>
+              <w:jc w:val="center"/>
+            </w:pPr>
+            <w:r>
+              <w:t>Sistema</w:t>
+            </w:r>
+          </w:p>
+          <w:p>
+            <w:r>
+              <w:t xml:space="preserve">Il sistema mostra </w:t>
+            </w:r>
+            <w:r>
+              <w:t>nella pagina relativa ai prodotti una barra ed un pulsante di ricerca.</w:t>
+            </w:r>
+          </w:p>
+          <w:p/>
+          <w:p/>
+          <w:p/>
+          <w:p/>
+          <w:p/>
+          <w:p>
+            <w:r>
+              <w:t xml:space="preserve">Il sistema </w:t>
+            </w:r>
+            <w:r>
+              <w:t>mostra una lista dei prodotti che soddisfano i requisiti della ricerca.</w:t>
+            </w:r>
+          </w:p>
+        </w:tc>
+      </w:tr>
+      <w:tr>
+        <w:tc>
+          <w:tcPr>
+            <w:tcW w:w="2284" w:type="dxa"/>
+          </w:tcPr>
+          <w:p>
+            <w:r>
+              <w:t>Condizioni d’uscita</w:t>
+            </w:r>
+          </w:p>
+        </w:tc>
+        <w:tc>
+          <w:tcPr>
+            <w:tcW w:w="4814" w:type="dxa"/>
+            <w:gridSpan w:val="2"/>
+          </w:tcPr>
+          <w:p>
+            <w:r>
+              <w:t xml:space="preserve">La ricerca avviene con </w:t>
+            </w:r>
+            <w:r>
+              <w:t>successo</w:t>
+            </w:r>
+            <w:r>
+              <w:t>.</w:t>
+            </w:r>
+          </w:p>
+          <w:p>
+            <w:r>
+              <w:t>OR</w:t>
+            </w:r>
+          </w:p>
+          <w:p>
+            <w:r>
+              <w:t>Non viene trovato nessun elemento</w:t>
+            </w:r>
+            <w:r>
+              <w:t>.</w:t>
+            </w:r>
+          </w:p>
+        </w:tc>
+      </w:tr>
+      <w:tr>
+        <w:tc>
+          <w:tcPr>
+            <w:tcW w:w="2284" w:type="dxa"/>
+          </w:tcPr>
+          <w:p>
+            <w:r>
+              <w:t>Eccezioni</w:t>
+            </w:r>
+          </w:p>
+        </w:tc>
+        <w:tc>
+          <w:tcPr>
+            <w:tcW w:w="4814" w:type="dxa"/>
+            <w:gridSpan w:val="2"/>
+          </w:tcPr>
+          <w:p/>
+        </w:tc>
+      </w:tr>
+      <w:tr>
+        <w:tc>
+          <w:tcPr>
+            <w:tcW w:w="2284" w:type="dxa"/>
+          </w:tcPr>
+          <w:p>
+            <w:r>
+              <w:t>Requisiti di qualità</w:t>
+            </w:r>
+          </w:p>
+        </w:tc>
+        <w:tc>
+          <w:tcPr>
+            <w:tcW w:w="4814" w:type="dxa"/>
+            <w:gridSpan w:val="2"/>
+          </w:tcPr>
+          <w:p/>
+        </w:tc>
+      </w:tr>
+    </w:tbl>
+    <w:p>
+      <w:pPr>
+        <w:rPr>
+          <w:b/>
+          <w:bCs/>
+        </w:rPr>
+      </w:pPr>
+    </w:p>
+    <w:p>
+      <w:pPr>
+        <w:rPr>
+          <w:b/>
+          <w:bCs/>
+        </w:rPr>
+      </w:pPr>
+    </w:p>
+    <w:p>
+      <w:pPr>
+        <w:rPr>
+          <w:b/>
+          <w:bCs/>
+        </w:rPr>
+      </w:pPr>
+    </w:p>
+    <w:p>
+      <w:pPr>
+        <w:rPr>
+          <w:b/>
+          <w:bCs/>
+        </w:rPr>
+      </w:pPr>
+    </w:p>
+    <w:p>
+      <w:pPr>
+        <w:rPr>
+          <w:b/>
+          <w:bCs/>
+        </w:rPr>
+      </w:pPr>
+    </w:p>
+    <w:p>
+      <w:pPr>
+        <w:rPr>
+          <w:b/>
+          <w:bCs/>
+        </w:rPr>
+      </w:pPr>
+    </w:p>
+    <w:p>
+      <w:pPr>
+        <w:rPr>
+          <w:b/>
+          <w:bCs/>
+        </w:rPr>
+      </w:pPr>
+    </w:p>
+    <w:p>
+      <w:pPr>
+        <w:rPr>
+          <w:b/>
+          <w:bCs/>
+        </w:rPr>
+      </w:pPr>
+    </w:p>
+    <w:p>
+      <w:pPr>
+        <w:rPr>
+          <w:b/>
+          <w:bCs/>
+        </w:rPr>
+      </w:pPr>
+    </w:p>
+    <w:p>
+      <w:pPr>
+        <w:rPr>
+          <w:b/>
+          <w:bCs/>
+        </w:rPr>
+      </w:pPr>
+    </w:p>
+    <w:p>
+      <w:pPr>
+        <w:rPr>
+          <w:b/>
+          <w:bCs/>
+        </w:rPr>
+      </w:pPr>
+    </w:p>
+    <w:p>
+      <w:pPr>
+        <w:rPr>
+          <w:b/>
+          <w:bCs/>
+        </w:rPr>
+      </w:pPr>
+    </w:p>
+    <w:p>
+      <w:pPr>
+        <w:rPr>
+          <w:b/>
+          <w:bCs/>
+        </w:rPr>
+      </w:pPr>
+    </w:p>
+    <w:p>
+      <w:pPr>
+        <w:rPr>
+          <w:b/>
+          <w:bCs/>
+        </w:rPr>
+      </w:pPr>
+    </w:p>
+    <w:p>
+      <w:pPr>
+        <w:rPr>
+          <w:b/>
+          <w:bCs/>
+        </w:rPr>
+      </w:pPr>
+      <w:r>
+        <w:rPr>
+          <w:b/>
+          <w:bCs/>
+        </w:rPr>
+        <w:t>Aggiunta prodotto</w:t>
+      </w:r>
+    </w:p>
+    <w:tbl>
+      <w:tblPr>
+        <w:tblStyle w:val="Grigliatabella"/>
+        <w:tblW w:w="0" w:type="auto"/>
+        <w:tblLook w:val="04A0" w:firstRow="1" w:lastRow="0" w:firstColumn="1" w:lastColumn="0" w:noHBand="0" w:noVBand="1"/>
+      </w:tblPr>
+      <w:tblGrid>
+        <w:gridCol w:w="2284"/>
+        <w:gridCol w:w="2407"/>
+        <w:gridCol w:w="2407"/>
+      </w:tblGrid>
+      <w:tr>
+        <w:tc>
+          <w:tcPr>
+            <w:tcW w:w="2284" w:type="dxa"/>
+          </w:tcPr>
+          <w:p>
+            <w:r>
+              <w:t>ID</w:t>
+            </w:r>
+          </w:p>
+        </w:tc>
+        <w:tc>
+          <w:tcPr>
+            <w:tcW w:w="4814" w:type="dxa"/>
+            <w:gridSpan w:val="2"/>
+          </w:tcPr>
+          <w:p>
+            <w:r>
+              <w:t>UC_</w:t>
+            </w:r>
+            <w:r>
+              <w:t>6</w:t>
+            </w:r>
+            <w:r>
+              <w:t>.</w:t>
+            </w:r>
+            <w:r>
+              <w:t>3</w:t>
+            </w:r>
+          </w:p>
+        </w:tc>
+      </w:tr>
+      <w:tr>
+        <w:tc>
+          <w:tcPr>
+            <w:tcW w:w="2284" w:type="dxa"/>
+          </w:tcPr>
+          <w:p>
+            <w:r>
+              <w:t>Nome Use Case</w:t>
+            </w:r>
+          </w:p>
+        </w:tc>
+        <w:tc>
+          <w:tcPr>
+            <w:tcW w:w="4814" w:type="dxa"/>
+            <w:gridSpan w:val="2"/>
+          </w:tcPr>
+          <w:p>
+            <w:proofErr w:type="spellStart"/>
+            <w:r>
+              <w:t>aggiuntaProdotto</w:t>
+            </w:r>
+            <w:proofErr w:type="spellEnd"/>
+          </w:p>
+        </w:tc>
+      </w:tr>
+      <w:tr>
+        <w:tc>
+          <w:tcPr>
+            <w:tcW w:w="2284" w:type="dxa"/>
+          </w:tcPr>
+          <w:p>
+            <w:r>
+              <w:t>Partecipanti</w:t>
+            </w:r>
+          </w:p>
+        </w:tc>
+        <w:tc>
+          <w:tcPr>
+            <w:tcW w:w="4814" w:type="dxa"/>
+            <w:gridSpan w:val="2"/>
+          </w:tcPr>
+          <w:p>
+            <w:r>
+              <w:rPr>
+                <w:color w:val="FF0000"/>
+              </w:rPr>
+              <w:t>Admin, contadino</w:t>
+            </w:r>
+          </w:p>
+        </w:tc>
+      </w:tr>
+      <w:tr>
+        <w:tc>
+          <w:tcPr>
+            <w:tcW w:w="2284" w:type="dxa"/>
+          </w:tcPr>
+          <w:p>
+            <w:r>
+              <w:t>Condizione d’ingresso</w:t>
+            </w:r>
+          </w:p>
+        </w:tc>
+        <w:tc>
+          <w:tcPr>
+            <w:tcW w:w="4814" w:type="dxa"/>
+            <w:gridSpan w:val="2"/>
+          </w:tcPr>
+          <w:p>
+            <w:r>
+              <w:t xml:space="preserve">Admin o contadino si collega a </w:t>
+            </w:r>
+            <w:proofErr w:type="gramStart"/>
+            <w:r>
+              <w:t>Sophia ,</w:t>
+            </w:r>
+            <w:proofErr w:type="gramEnd"/>
+            <w:r>
+              <w:t xml:space="preserve"> effettua il caso d’uso </w:t>
+            </w:r>
+            <w:r>
+              <w:rPr>
+                <w:color w:val="FF0000"/>
+              </w:rPr>
+              <w:t>UC_0.1</w:t>
+            </w:r>
+          </w:p>
+        </w:tc>
+      </w:tr>
+      <w:tr>
+        <w:tc>
+          <w:tcPr>
+            <w:tcW w:w="2284" w:type="dxa"/>
+          </w:tcPr>
+          <w:p>
+            <w:r>
+              <w:t>Flusso di eventi</w:t>
+            </w:r>
+          </w:p>
+        </w:tc>
+        <w:tc>
+          <w:tcPr>
+            <w:tcW w:w="2407" w:type="dxa"/>
+          </w:tcPr>
+          <w:p>
+            <w:pPr>
+              <w:jc w:val="center"/>
+            </w:pPr>
+            <w:r>
+              <w:t>Utente</w:t>
+            </w:r>
+          </w:p>
+          <w:p>
+            <w:pPr>
+              <w:tabs>
+                <w:tab w:val="left" w:pos="180"/>
+              </w:tabs>
+            </w:pPr>
+            <w:r>
+              <w:tab/>
+            </w:r>
+          </w:p>
+          <w:p/>
+          <w:p/>
+          <w:p>
+            <w:r>
+              <w:t>L’admin o il contadino seleziona il tasto “Nuovo”</w:t>
+            </w:r>
+          </w:p>
+          <w:p/>
+          <w:p/>
+          <w:p/>
+          <w:p/>
+          <w:p/>
+          <w:p/>
+          <w:p/>
+          <w:p>
+            <w:r>
+              <w:t xml:space="preserve">L’admin o il contadino compila tutti i campi. </w:t>
+            </w:r>
+          </w:p>
+        </w:tc>
+        <w:tc>
+          <w:tcPr>
+            <w:tcW w:w="2407" w:type="dxa"/>
+          </w:tcPr>
+          <w:p>
+            <w:pPr>
+              <w:jc w:val="center"/>
+            </w:pPr>
+            <w:r>
+              <w:t>Sistema</w:t>
+            </w:r>
+          </w:p>
+          <w:p>
+            <w:r>
+              <w:t>Il sistema mostra all’admin o al contadino un tasto “Nuovo”.</w:t>
+            </w:r>
+          </w:p>
+          <w:p/>
+          <w:p/>
+          <w:p/>
+          <w:p>
+            <w:r>
+              <w:t>Il sistema risponde con un menu a tendina contenente le voci “Nome prodotto”, “Tipo prodotto”, “Prezzo”</w:t>
+            </w:r>
+          </w:p>
+          <w:p/>
+          <w:p/>
+          <w:p/>
+          <w:p/>
+          <w:p/>
+          <w:p>
+            <w:r>
+              <w:t>Il sistema elabora le informazioni ricevute e memorizza il prodotto.</w:t>
+            </w:r>
+          </w:p>
+        </w:tc>
+      </w:tr>
+      <w:tr>
+        <w:tc>
+          <w:tcPr>
+            <w:tcW w:w="2284" w:type="dxa"/>
+          </w:tcPr>
+          <w:p>
+            <w:r>
+              <w:t>Condizioni d’uscita</w:t>
+            </w:r>
+          </w:p>
+        </w:tc>
+        <w:tc>
+          <w:tcPr>
+            <w:tcW w:w="4814" w:type="dxa"/>
+            <w:gridSpan w:val="2"/>
+          </w:tcPr>
+          <w:p>
+            <w:r>
+              <w:t xml:space="preserve">- </w:t>
+            </w:r>
+            <w:r>
+              <w:t>Il sistema invia all’utente la password temporanea</w:t>
+            </w:r>
+          </w:p>
+        </w:tc>
+      </w:tr>
+      <w:tr>
+        <w:tc>
+          <w:tcPr>
+            <w:tcW w:w="2284" w:type="dxa"/>
+          </w:tcPr>
+          <w:p>
+            <w:r>
+              <w:t>Eccezioni</w:t>
+            </w:r>
+          </w:p>
+        </w:tc>
+        <w:tc>
+          <w:tcPr>
+            <w:tcW w:w="4814" w:type="dxa"/>
+            <w:gridSpan w:val="2"/>
+          </w:tcPr>
+          <w:p>
+            <w:pPr>
+              <w:rPr>
+                <w:color w:val="FF0000"/>
+              </w:rPr>
+            </w:pPr>
+            <w:r>
+              <w:rPr>
+                <w:color w:val="FF0000"/>
+              </w:rPr>
+              <w:t xml:space="preserve">- </w:t>
+            </w:r>
+            <w:r>
+              <w:rPr>
+                <w:color w:val="FF0000"/>
+              </w:rPr>
+              <w:t>UC_0.4 Errore Sui Dati</w:t>
+            </w:r>
+          </w:p>
+        </w:tc>
+      </w:tr>
+      <w:tr>
+        <w:tc>
+          <w:tcPr>
+            <w:tcW w:w="2284" w:type="dxa"/>
+          </w:tcPr>
+          <w:p>
+            <w:r>
+              <w:t>Requisiti di qualità</w:t>
+            </w:r>
+          </w:p>
+        </w:tc>
+        <w:tc>
+          <w:tcPr>
+            <w:tcW w:w="4814" w:type="dxa"/>
+            <w:gridSpan w:val="2"/>
+          </w:tcPr>
+          <w:p/>
+        </w:tc>
+      </w:tr>
+    </w:tbl>
+    <w:p>
+      <w:pPr>
+        <w:rPr>
+          <w:b/>
+          <w:bCs/>
+        </w:rPr>
+      </w:pPr>
+    </w:p>
+    <w:p>
+      <w:pPr>
+        <w:rPr>
+          <w:b/>
+          <w:bCs/>
+        </w:rPr>
+      </w:pPr>
+    </w:p>
+    <w:p>
+      <w:pPr>
+        <w:rPr>
+          <w:b/>
+          <w:bCs/>
+        </w:rPr>
+      </w:pPr>
+    </w:p>
+    <w:p>
+      <w:pPr>
+        <w:rPr>
+          <w:b/>
+          <w:bCs/>
+        </w:rPr>
+      </w:pPr>
+    </w:p>
+    <w:p>
+      <w:pPr>
+        <w:rPr>
+          <w:b/>
+          <w:bCs/>
+        </w:rPr>
+      </w:pPr>
+    </w:p>
+    <w:p>
+      <w:pPr>
+        <w:rPr>
+          <w:b/>
+          <w:bCs/>
+        </w:rPr>
+      </w:pPr>
+    </w:p>
+    <w:p>
+      <w:pPr>
+        <w:rPr>
+          <w:b/>
+          <w:bCs/>
+        </w:rPr>
+      </w:pPr>
+    </w:p>
+    <w:p>
+      <w:pPr>
+        <w:rPr>
+          <w:b/>
+          <w:bCs/>
+        </w:rPr>
+      </w:pPr>
+    </w:p>
+    <w:p>
+      <w:pPr>
+        <w:rPr>
+          <w:b/>
+          <w:bCs/>
+        </w:rPr>
+      </w:pPr>
+    </w:p>
+    <w:p>
+      <w:pPr>
+        <w:rPr>
+          <w:b/>
+          <w:bCs/>
+        </w:rPr>
+      </w:pPr>
+    </w:p>
+    <w:p>
+      <w:pPr>
+        <w:rPr>
+          <w:b/>
+          <w:bCs/>
+        </w:rPr>
+      </w:pPr>
+    </w:p>
+    <w:p>
+      <w:pPr>
+        <w:rPr>
+          <w:b/>
+          <w:bCs/>
+        </w:rPr>
+      </w:pPr>
+    </w:p>
+    <w:p>
+      <w:pPr>
+        <w:rPr>
+          <w:b/>
+          <w:bCs/>
+        </w:rPr>
+      </w:pPr>
+    </w:p>
+    <w:p>
+      <w:pPr>
+        <w:rPr>
+          <w:b/>
+          <w:bCs/>
+        </w:rPr>
+      </w:pPr>
+      <w:r>
+        <w:rPr>
+          <w:b/>
+          <w:bCs/>
+        </w:rPr>
+        <w:t>Modifica prodotto</w:t>
+      </w:r>
+    </w:p>
+    <w:tbl>
+      <w:tblPr>
+        <w:tblStyle w:val="Grigliatabella"/>
+        <w:tblW w:w="0" w:type="auto"/>
+        <w:tblLook w:val="04A0" w:firstRow="1" w:lastRow="0" w:firstColumn="1" w:lastColumn="0" w:noHBand="0" w:noVBand="1"/>
+      </w:tblPr>
+      <w:tblGrid>
+        <w:gridCol w:w="2284"/>
+        <w:gridCol w:w="2407"/>
+        <w:gridCol w:w="2407"/>
+      </w:tblGrid>
+      <w:tr>
+        <w:tc>
+          <w:tcPr>
+            <w:tcW w:w="2284" w:type="dxa"/>
+          </w:tcPr>
+          <w:p>
+            <w:r>
+              <w:t>ID</w:t>
+            </w:r>
+          </w:p>
+        </w:tc>
+        <w:tc>
+          <w:tcPr>
+            <w:tcW w:w="4814" w:type="dxa"/>
+            <w:gridSpan w:val="2"/>
+          </w:tcPr>
+          <w:p>
+            <w:r>
+              <w:t>UC_</w:t>
+            </w:r>
+            <w:r>
+              <w:t>6</w:t>
+            </w:r>
+            <w:r>
+              <w:t>.4</w:t>
+            </w:r>
+          </w:p>
+        </w:tc>
+      </w:tr>
+      <w:tr>
+        <w:tc>
+          <w:tcPr>
+            <w:tcW w:w="2284" w:type="dxa"/>
+          </w:tcPr>
+          <w:p>
+            <w:r>
+              <w:t>Nome Use Case</w:t>
+            </w:r>
+          </w:p>
+        </w:tc>
+        <w:tc>
+          <w:tcPr>
+            <w:tcW w:w="4814" w:type="dxa"/>
+            <w:gridSpan w:val="2"/>
+          </w:tcPr>
+          <w:p>
+            <w:proofErr w:type="spellStart"/>
+            <w:r>
+              <w:t>modificaProdotto</w:t>
+            </w:r>
+            <w:proofErr w:type="spellEnd"/>
+          </w:p>
+        </w:tc>
+      </w:tr>
+      <w:tr>
+        <w:tc>
+          <w:tcPr>
+            <w:tcW w:w="2284" w:type="dxa"/>
+          </w:tcPr>
+          <w:p>
+            <w:r>
+              <w:t>Partecipanti</w:t>
+            </w:r>
+          </w:p>
+        </w:tc>
+        <w:tc>
+          <w:tcPr>
+            <w:tcW w:w="4814" w:type="dxa"/>
+            <w:gridSpan w:val="2"/>
+          </w:tcPr>
+          <w:p>
+            <w:r>
+              <w:rPr>
+                <w:color w:val="FF0000"/>
+              </w:rPr>
+              <w:t>Admin, contadino</w:t>
+            </w:r>
+          </w:p>
+        </w:tc>
+      </w:tr>
+      <w:tr>
+        <w:tc>
+          <w:tcPr>
+            <w:tcW w:w="2284" w:type="dxa"/>
+          </w:tcPr>
+          <w:p>
+            <w:r>
+              <w:t>Condizione d’ingresso</w:t>
+            </w:r>
+          </w:p>
+        </w:tc>
+        <w:tc>
+          <w:tcPr>
+            <w:tcW w:w="4814" w:type="dxa"/>
+            <w:gridSpan w:val="2"/>
+          </w:tcPr>
+          <w:p>
+            <w:r>
+              <w:t>L’utente effettua il caso d’uso (visualizza prodotti)</w:t>
+            </w:r>
+          </w:p>
+          <w:p>
+            <w:r>
+              <w:t>OR</w:t>
+            </w:r>
+          </w:p>
+          <w:p>
+            <w:r>
+              <w:t>(ricerca prodotti)</w:t>
+            </w:r>
+          </w:p>
+        </w:tc>
+      </w:tr>
+      <w:tr>
+        <w:tc>
+          <w:tcPr>
+            <w:tcW w:w="2284" w:type="dxa"/>
+          </w:tcPr>
+          <w:p>
+            <w:r>
+              <w:t>Flusso di eventi</w:t>
+            </w:r>
+          </w:p>
+        </w:tc>
+        <w:tc>
+          <w:tcPr>
+            <w:tcW w:w="2407" w:type="dxa"/>
+          </w:tcPr>
+          <w:p>
+            <w:pPr>
+              <w:jc w:val="center"/>
+            </w:pPr>
+            <w:r>
+              <w:t>Utente</w:t>
+            </w:r>
+          </w:p>
+          <w:p>
+            <w:pPr>
+              <w:tabs>
+                <w:tab w:val="left" w:pos="180"/>
+              </w:tabs>
+            </w:pPr>
+            <w:r>
+              <w:tab/>
+            </w:r>
+          </w:p>
+          <w:p>
+            <w:pPr>
+              <w:tabs>
+                <w:tab w:val="left" w:pos="180"/>
+              </w:tabs>
+            </w:pPr>
+            <w:r>
+              <w:t>Admin o contadino, clicca sul prodotto interessato.</w:t>
+            </w:r>
+          </w:p>
+          <w:p/>
+          <w:p/>
+          <w:p/>
+          <w:p/>
+          <w:p/>
+          <w:p/>
+          <w:p/>
+          <w:p>
+            <w:r>
+              <w:t>Admin o contadino effettuano tutte le modifiche necessarie</w:t>
+            </w:r>
+            <w:r>
+              <w:t xml:space="preserve"> e clicca su “Modifica”</w:t>
+            </w:r>
+          </w:p>
+        </w:tc>
+        <w:tc>
+          <w:tcPr>
+            <w:tcW w:w="2407" w:type="dxa"/>
+          </w:tcPr>
+          <w:p>
+            <w:pPr>
+              <w:jc w:val="center"/>
+            </w:pPr>
+            <w:r>
+              <w:t>Sistema</w:t>
+            </w:r>
+          </w:p>
+          <w:p/>
+          <w:p/>
+          <w:p/>
+          <w:p/>
+          <w:p/>
+          <w:p>
+            <w:r>
+              <w:t>Il sistema apre la finestra relativa al prodotto selezionato, dove vengono mostrati i campi modificabili</w:t>
+            </w:r>
+            <w:r>
+              <w:t xml:space="preserve"> e i bottoni “Modifica” o “Elimina”</w:t>
+            </w:r>
+          </w:p>
+          <w:p/>
+          <w:p/>
+          <w:p/>
+          <w:p/>
+          <w:p>
+            <w:r>
+              <w:t xml:space="preserve">Il sistema </w:t>
+            </w:r>
+            <w:r>
+              <w:t>riceve la richiesta la elabora e</w:t>
+            </w:r>
+            <w:r>
+              <w:t xml:space="preserve"> apporta le modifiche necessarie</w:t>
+            </w:r>
+            <w:r>
+              <w:t>.</w:t>
+            </w:r>
+          </w:p>
+        </w:tc>
+      </w:tr>
+      <w:tr>
+        <w:tc>
+          <w:tcPr>
+            <w:tcW w:w="2284" w:type="dxa"/>
+          </w:tcPr>
+          <w:p>
+            <w:r>
+              <w:t>Condizioni d’uscita</w:t>
+            </w:r>
+          </w:p>
+        </w:tc>
+        <w:tc>
+          <w:tcPr>
+            <w:tcW w:w="4814" w:type="dxa"/>
+            <w:gridSpan w:val="2"/>
+          </w:tcPr>
+          <w:p>
+            <w:r>
+              <w:t>-Le modifiche sul prodotto sono state salvate</w:t>
+            </w:r>
+          </w:p>
+          <w:p>
+            <w:r>
+              <w:t>OR</w:t>
+            </w:r>
+          </w:p>
+          <w:p>
+            <w:r>
+              <w:t xml:space="preserve">-L’utente chiude il </w:t>
+            </w:r>
+            <w:proofErr w:type="spellStart"/>
+            <w:r>
+              <w:t>form</w:t>
+            </w:r>
+            <w:proofErr w:type="spellEnd"/>
+          </w:p>
+        </w:tc>
+      </w:tr>
+      <w:tr>
+        <w:tc>
+          <w:tcPr>
+            <w:tcW w:w="2284" w:type="dxa"/>
+          </w:tcPr>
+          <w:p>
+            <w:r>
+              <w:t>Eccezioni</w:t>
+            </w:r>
+          </w:p>
+        </w:tc>
+        <w:tc>
+          <w:tcPr>
+            <w:tcW w:w="4814" w:type="dxa"/>
+            <w:gridSpan w:val="2"/>
+          </w:tcPr>
+          <w:p>
+            <w:r>
+              <w:rPr>
+                <w:color w:val="FF0000"/>
+              </w:rPr>
+              <w:t>-</w:t>
+            </w:r>
+            <w:r>
+              <w:rPr>
+                <w:color w:val="FF0000"/>
+              </w:rPr>
+              <w:t>UC_0.4 Errore Sui Dati</w:t>
+            </w:r>
+          </w:p>
+        </w:tc>
+      </w:tr>
+      <w:tr>
+        <w:tc>
+          <w:tcPr>
+            <w:tcW w:w="2284" w:type="dxa"/>
+          </w:tcPr>
+          <w:p>
+            <w:r>
+              <w:t>Requisiti di qualità</w:t>
+            </w:r>
+          </w:p>
+        </w:tc>
+        <w:tc>
+          <w:tcPr>
+            <w:tcW w:w="4814" w:type="dxa"/>
+            <w:gridSpan w:val="2"/>
+          </w:tcPr>
+          <w:p>
+            <w:r>
+              <w:t>Correttezza: il sistema deve garantire che i dati siano sintatticamente corretti.</w:t>
+            </w:r>
+          </w:p>
+        </w:tc>
+      </w:tr>
+    </w:tbl>
+    <w:p>
+      <w:pPr>
+        <w:rPr>
+          <w:b/>
+          <w:bCs/>
+        </w:rPr>
+      </w:pPr>
+    </w:p>
+    <w:p>
+      <w:pPr>
+        <w:rPr>
+          <w:b/>
+          <w:bCs/>
+        </w:rPr>
+      </w:pPr>
+    </w:p>
+    <w:p>
+      <w:pPr>
+        <w:rPr>
+          <w:b/>
+          <w:bCs/>
+        </w:rPr>
+      </w:pPr>
+    </w:p>
+    <w:p>
+      <w:pPr>
+        <w:rPr>
+          <w:b/>
+          <w:bCs/>
+        </w:rPr>
+      </w:pPr>
+    </w:p>
+    <w:p>
+      <w:pPr>
+        <w:rPr>
+          <w:b/>
+          <w:bCs/>
+        </w:rPr>
+      </w:pPr>
+    </w:p>
+    <w:p>
+      <w:pPr>
+        <w:rPr>
+          <w:b/>
+          <w:bCs/>
+        </w:rPr>
+      </w:pPr>
+    </w:p>
+    <w:p>
+      <w:pPr>
+        <w:rPr>
+          <w:b/>
+          <w:bCs/>
+        </w:rPr>
+      </w:pPr>
+    </w:p>
+    <w:p>
+      <w:pPr>
+        <w:rPr>
+          <w:b/>
+          <w:bCs/>
+        </w:rPr>
+      </w:pPr>
+    </w:p>
+    <w:p>
+      <w:pPr>
+        <w:rPr>
+          <w:b/>
+          <w:bCs/>
+        </w:rPr>
+      </w:pPr>
+    </w:p>
+    <w:p>
+      <w:pPr>
+        <w:rPr>
+          <w:b/>
+          <w:bCs/>
+        </w:rPr>
+      </w:pPr>
+    </w:p>
+    <w:p>
+      <w:pPr>
+        <w:rPr>
+          <w:b/>
+          <w:bCs/>
+        </w:rPr>
+      </w:pPr>
+    </w:p>
+    <w:p>
+      <w:pPr>
+        <w:rPr>
+          <w:b/>
+          <w:bCs/>
+        </w:rPr>
+      </w:pPr>
+    </w:p>
+    <w:p>
+      <w:pPr>
+        <w:rPr>
+          <w:b/>
+          <w:bCs/>
+        </w:rPr>
+      </w:pPr>
+      <w:r>
+        <w:rPr>
+          <w:b/>
+          <w:bCs/>
+        </w:rPr>
+        <w:t>Rimozione prodotto</w:t>
+      </w:r>
+    </w:p>
+    <w:tbl>
+      <w:tblPr>
+        <w:tblStyle w:val="Grigliatabella"/>
+        <w:tblW w:w="0" w:type="auto"/>
+        <w:tblLook w:val="04A0" w:firstRow="1" w:lastRow="0" w:firstColumn="1" w:lastColumn="0" w:noHBand="0" w:noVBand="1"/>
+      </w:tblPr>
+      <w:tblGrid>
+        <w:gridCol w:w="2284"/>
+        <w:gridCol w:w="2407"/>
+        <w:gridCol w:w="2407"/>
+      </w:tblGrid>
+      <w:tr>
+        <w:tc>
+          <w:tcPr>
+            <w:tcW w:w="2284" w:type="dxa"/>
+          </w:tcPr>
+          <w:p>
+            <w:r>
+              <w:t>ID</w:t>
+            </w:r>
+          </w:p>
+        </w:tc>
+        <w:tc>
+          <w:tcPr>
+            <w:tcW w:w="4814" w:type="dxa"/>
+            <w:gridSpan w:val="2"/>
+          </w:tcPr>
+          <w:p>
+            <w:r>
+              <w:t>UC_</w:t>
+            </w:r>
+            <w:r>
+              <w:t>6</w:t>
+            </w:r>
+            <w:r>
+              <w:t>.</w:t>
+            </w:r>
+            <w:r>
+              <w:t>5</w:t>
+            </w:r>
+          </w:p>
+        </w:tc>
+      </w:tr>
+      <w:tr>
+        <w:tc>
+          <w:tcPr>
+            <w:tcW w:w="2284" w:type="dxa"/>
+          </w:tcPr>
+          <w:p>
+            <w:r>
+              <w:t>Nome Use Case</w:t>
+            </w:r>
+          </w:p>
+        </w:tc>
+        <w:tc>
+          <w:tcPr>
+            <w:tcW w:w="4814" w:type="dxa"/>
+            <w:gridSpan w:val="2"/>
+          </w:tcPr>
+          <w:p>
+            <w:proofErr w:type="spellStart"/>
+            <w:r>
+              <w:t>rimozioneProdotto</w:t>
+            </w:r>
+            <w:proofErr w:type="spellEnd"/>
+          </w:p>
+        </w:tc>
+      </w:tr>
+      <w:tr>
+        <w:tc>
+          <w:tcPr>
+            <w:tcW w:w="2284" w:type="dxa"/>
+          </w:tcPr>
+          <w:p>
+            <w:r>
+              <w:t>Partecipanti</w:t>
+            </w:r>
+          </w:p>
+        </w:tc>
+        <w:tc>
+          <w:tcPr>
+            <w:tcW w:w="4814" w:type="dxa"/>
+            <w:gridSpan w:val="2"/>
+          </w:tcPr>
+          <w:p>
+            <w:r>
+              <w:t>Admin, contadino</w:t>
+            </w:r>
+          </w:p>
+        </w:tc>
+      </w:tr>
+      <w:tr>
+        <w:tc>
+          <w:tcPr>
+            <w:tcW w:w="2284" w:type="dxa"/>
+          </w:tcPr>
+          <w:p>
+            <w:r>
+              <w:t>Condizione d’ingresso</w:t>
+            </w:r>
+          </w:p>
+        </w:tc>
+        <w:tc>
+          <w:tcPr>
+            <w:tcW w:w="4814" w:type="dxa"/>
+            <w:gridSpan w:val="2"/>
+          </w:tcPr>
+          <w:p>
+            <w:r>
+              <w:t>L’utente effettua il caso d’uso (visualizza prodotti)</w:t>
+            </w:r>
+          </w:p>
+          <w:p>
+            <w:r>
+              <w:t>OR</w:t>
+            </w:r>
+          </w:p>
+          <w:p>
+            <w:r>
+              <w:t>(ricerca prodotti)</w:t>
+            </w:r>
+          </w:p>
+        </w:tc>
+      </w:tr>
+      <w:tr>
+        <w:tc>
+          <w:tcPr>
+            <w:tcW w:w="2284" w:type="dxa"/>
+          </w:tcPr>
+          <w:p>
+            <w:r>
+              <w:t>Flusso di eventi</w:t>
+            </w:r>
+          </w:p>
+        </w:tc>
+        <w:tc>
+          <w:tcPr>
+            <w:tcW w:w="2407" w:type="dxa"/>
+          </w:tcPr>
+          <w:p>
+            <w:pPr>
+              <w:jc w:val="center"/>
+            </w:pPr>
+            <w:r>
+              <w:t>Utente</w:t>
+            </w:r>
+          </w:p>
+          <w:p>
+            <w:pPr>
+              <w:tabs>
+                <w:tab w:val="left" w:pos="180"/>
+              </w:tabs>
+            </w:pPr>
+            <w:r>
+              <w:tab/>
+            </w:r>
+          </w:p>
+          <w:p>
+            <w:pPr>
+              <w:tabs>
+                <w:tab w:val="left" w:pos="180"/>
+              </w:tabs>
+            </w:pPr>
+            <w:r>
+              <w:t>Admin o contadino, clicca sul prodotto interessato.</w:t>
+            </w:r>
+          </w:p>
+          <w:p>
+            <w:pPr>
+              <w:tabs>
+                <w:tab w:val="left" w:pos="180"/>
+              </w:tabs>
+            </w:pPr>
+          </w:p>
+          <w:p/>
+          <w:p/>
+          <w:p/>
+          <w:p/>
+          <w:p/>
+          <w:p/>
+          <w:p>
+            <w:r>
+              <w:t>L’utente clicca sul bottone “Elimina”</w:t>
+            </w:r>
+          </w:p>
+          <w:p/>
+          <w:p/>
+          <w:p/>
+          <w:p/>
+          <w:p/>
+          <w:p/>
+          <w:p/>
+          <w:p/>
+          <w:p/>
+          <w:p/>
+          <w:p>
+            <w:r>
+              <w:t>L’utente clicca su “Si”</w:t>
+            </w:r>
+          </w:p>
+        </w:tc>
+        <w:tc>
+          <w:tcPr>
+            <w:tcW w:w="2407" w:type="dxa"/>
+          </w:tcPr>
+          <w:p>
+            <w:pPr>
+              <w:jc w:val="center"/>
+            </w:pPr>
+            <w:r>
+              <w:t>Sistema</w:t>
+            </w:r>
+          </w:p>
+          <w:p/>
+          <w:p/>
+          <w:p/>
+          <w:p/>
+          <w:p>
+            <w:r>
+              <w:t>Il sistema apre la finestra relativa al prodotto selezionato, dove vengono mostrati i campi modificabili</w:t>
+            </w:r>
+            <w:r>
+              <w:t xml:space="preserve"> e il bottone “Elimina”</w:t>
+            </w:r>
+          </w:p>
+          <w:p/>
+          <w:p/>
+          <w:p/>
+          <w:p/>
+          <w:p/>
+          <w:p>
+            <w:r>
+              <w:t xml:space="preserve">Il sistema </w:t>
+            </w:r>
+            <w:r>
+              <w:t xml:space="preserve">riceve la richiesta la elabora e mostra all’utente </w:t>
+            </w:r>
+            <w:r>
+              <w:t>una schermata dove chiede “Sei sicuro di voler eliminare il prodotto selezionato?”</w:t>
+            </w:r>
+          </w:p>
+          <w:p/>
+          <w:p/>
+          <w:p/>
+          <w:p>
+            <w:r>
+              <w:t>Il sistema riceva la risposta ed elimina il prodotto dalla lista prodotti.</w:t>
+            </w:r>
+          </w:p>
+        </w:tc>
+      </w:tr>
+      <w:tr>
+        <w:tc>
+          <w:tcPr>
+            <w:tcW w:w="2284" w:type="dxa"/>
+          </w:tcPr>
+          <w:p>
+            <w:r>
+              <w:t>Condizioni d’uscita</w:t>
+            </w:r>
+          </w:p>
+        </w:tc>
+        <w:tc>
+          <w:tcPr>
+            <w:tcW w:w="4814" w:type="dxa"/>
+            <w:gridSpan w:val="2"/>
+          </w:tcPr>
+          <w:p>
+            <w:r>
+              <w:t xml:space="preserve">- </w:t>
+            </w:r>
+            <w:r>
+              <w:t xml:space="preserve">Il prodotto viene eliminato </w:t>
+            </w:r>
+          </w:p>
+          <w:p>
+            <w:r>
+              <w:t>OR</w:t>
+            </w:r>
+          </w:p>
+          <w:p>
+            <w:r>
+              <w:t xml:space="preserve">-L’utente chiude il </w:t>
+            </w:r>
+            <w:proofErr w:type="spellStart"/>
+            <w:r>
+              <w:t>form</w:t>
+            </w:r>
+            <w:proofErr w:type="spellEnd"/>
+          </w:p>
+        </w:tc>
+      </w:tr>
+      <w:tr>
+        <w:tc>
+          <w:tcPr>
+            <w:tcW w:w="2284" w:type="dxa"/>
+          </w:tcPr>
+          <w:p>
+            <w:r>
+              <w:t>Eccezioni</w:t>
+            </w:r>
+          </w:p>
+        </w:tc>
+        <w:tc>
+          <w:tcPr>
+            <w:tcW w:w="4814" w:type="dxa"/>
+            <w:gridSpan w:val="2"/>
+          </w:tcPr>
+          <w:p>
+            <w:pPr>
+              <w:pStyle w:val="Paragrafoelenco"/>
+            </w:pPr>
+            <w:r>
+              <w:rPr>
+                <w:color w:val="FF0000"/>
+              </w:rPr>
+              <w:t>UC_0.4 Errore Sui Dati</w:t>
+            </w:r>
+          </w:p>
+        </w:tc>
+      </w:tr>
+      <w:tr>
+        <w:tc>
+          <w:tcPr>
+            <w:tcW w:w="2284" w:type="dxa"/>
+          </w:tcPr>
+          <w:p>
+            <w:r>
+              <w:t>Requisiti di qualità</w:t>
+            </w:r>
+          </w:p>
+        </w:tc>
+        <w:tc>
+          <w:tcPr>
+            <w:tcW w:w="4814" w:type="dxa"/>
+            <w:gridSpan w:val="2"/>
+          </w:tcPr>
+          <w:p/>
+        </w:tc>
+      </w:tr>
+    </w:tbl>
+    <w:p>
+      <w:pPr>
+        <w:rPr>
+          <w:b/>
+          <w:bCs/>
+        </w:rPr>
+      </w:pPr>
+    </w:p>
+    <w:p>
+      <w:pPr>
+        <w:rPr>
+          <w:b/>
+          <w:bCs/>
+        </w:rPr>
+      </w:pPr>
+    </w:p>
+    <w:p>
+      <w:pPr>
+        <w:rPr>
+          <w:b/>
+          <w:bCs/>
+        </w:rPr>
+      </w:pPr>
+    </w:p>
+    <w:p>
+      <w:pPr>
+        <w:rPr>
+          <w:b/>
+          <w:bCs/>
+        </w:rPr>
+      </w:pPr>
+    </w:p>
+    <w:p>
+      <w:pPr>
+        <w:rPr>
+          <w:b/>
+          <w:bCs/>
+        </w:rPr>
+      </w:pPr>
+    </w:p>
+    <w:p>
+      <w:pPr>
+        <w:rPr>
+          <w:b/>
+          <w:bCs/>
+        </w:rPr>
+      </w:pPr>
+    </w:p>
+    <w:p>
+      <w:pPr>
+        <w:rPr>
+          <w:b/>
+          <w:bCs/>
+        </w:rPr>
+      </w:pPr>
+    </w:p>
+    <w:p>
+      <w:pPr>
+        <w:rPr>
+          <w:b/>
+          <w:bCs/>
+        </w:rPr>
+      </w:pPr>
+      <w:r>
+        <w:rPr>
+          <w:b/>
+          <w:bCs/>
+        </w:rPr>
+        <w:t>Visualizza ordini</w:t>
+      </w:r>
+      <w:r>
+        <w:rPr>
+          <w:b/>
+          <w:bCs/>
+        </w:rPr>
+        <w:t xml:space="preserve"> == Visualizza prenotazioni??</w:t>
+      </w:r>
+    </w:p>
+    <w:p>
+      <w:pPr>
+        <w:rPr>
+          <w:b/>
+          <w:bCs/>
+        </w:rPr>
+      </w:pPr>
+      <w:r>
+        <w:rPr>
+          <w:b/>
+          <w:bCs/>
+        </w:rPr>
+        <w:t>Storico prodotti aggiunti</w:t>
+      </w:r>
+      <w:r>
+        <w:rPr>
+          <w:b/>
+          <w:bCs/>
+        </w:rPr>
+        <w:t xml:space="preserve"> == Aggiunta </w:t>
+      </w:r>
+      <w:proofErr w:type="gramStart"/>
+      <w:r>
+        <w:rPr>
+          <w:b/>
+          <w:bCs/>
+        </w:rPr>
+        <w:t>prodotti ??</w:t>
+      </w:r>
+      <w:proofErr w:type="gramEnd"/>
+    </w:p>
     <w:p/>
     <w:sectPr>
       <w:pgSz w:w="11906" w:h="16838"/>
@@ -2462,7 +5855,7 @@
         <w:ind w:left="2880" w:hanging="360"/>
       </w:pPr>
       <w:rPr>
-        <w:rFonts w:ascii="symbol" w:hAnsi="symbol" w:hint="default"/>
+        <w:rFonts w:ascii="Symbol" w:hAnsi="Symbol" w:hint="default"/>
       </w:rPr>
     </w:lvl>
     <w:lvl w:ilvl="4" w:tplc="04100003" w:tentative="1">
@@ -2498,7 +5891,7 @@
         <w:ind w:left="5040" w:hanging="360"/>
       </w:pPr>
       <w:rPr>
-        <w:rFonts w:ascii="symbol" w:hAnsi="symbol" w:hint="default"/>
+        <w:rFonts w:ascii="Symbol" w:hAnsi="Symbol" w:hint="default"/>
       </w:rPr>
     </w:lvl>
     <w:lvl w:ilvl="7" w:tplc="04100003" w:tentative="1">
@@ -2574,7 +5967,7 @@
         <w:ind w:left="3600" w:hanging="360"/>
       </w:pPr>
       <w:rPr>
-        <w:rFonts w:ascii="symbol" w:hAnsi="symbol" w:hint="default"/>
+        <w:rFonts w:ascii="Symbol" w:hAnsi="Symbol" w:hint="default"/>
       </w:rPr>
     </w:lvl>
     <w:lvl w:ilvl="4" w:tplc="04100003" w:tentative="1">
@@ -2610,7 +6003,7 @@
         <w:ind w:left="5760" w:hanging="360"/>
       </w:pPr>
       <w:rPr>
-        <w:rFonts w:ascii="symbol" w:hAnsi="symbol" w:hint="default"/>
+        <w:rFonts w:ascii="Symbol" w:hAnsi="Symbol" w:hint="default"/>
       </w:rPr>
     </w:lvl>
     <w:lvl w:ilvl="7" w:tplc="04100003" w:tentative="1">
@@ -2686,7 +6079,7 @@
         <w:ind w:left="2880" w:hanging="360"/>
       </w:pPr>
       <w:rPr>
-        <w:rFonts w:ascii="symbol" w:hAnsi="symbol" w:hint="default"/>
+        <w:rFonts w:ascii="Symbol" w:hAnsi="Symbol" w:hint="default"/>
       </w:rPr>
     </w:lvl>
     <w:lvl w:ilvl="4" w:tplc="04100003" w:tentative="1">
@@ -2722,7 +6115,7 @@
         <w:ind w:left="5040" w:hanging="360"/>
       </w:pPr>
       <w:rPr>
-        <w:rFonts w:ascii="symbol" w:hAnsi="symbol" w:hint="default"/>
+        <w:rFonts w:ascii="Symbol" w:hAnsi="Symbol" w:hint="default"/>
       </w:rPr>
     </w:lvl>
     <w:lvl w:ilvl="7" w:tplc="04100003" w:tentative="1">

</xml_diff>